<commit_message>
Main projet and excel sheets
</commit_message>
<xml_diff>
--- a/PFE nearly finished.docx
+++ b/PFE nearly finished.docx
@@ -3390,1025 +3390,169 @@
         <w:t>Abstract:</w:t>
       </w:r>
     </w:p>
+    <w:p>
+      <w:pPr>
+        <w:rPr>
+          <w:rFonts w:ascii="Times New Roman" w:hAnsi="Times New Roman" w:cs="Times New Roman"/>
+          <w:sz w:val="24"/>
+          <w:szCs w:val="24"/>
+        </w:rPr>
+      </w:pPr>
+      <w:r>
+        <w:rPr>
+          <w:rFonts w:ascii="Times New Roman" w:hAnsi="Times New Roman" w:cs="Times New Roman"/>
+          <w:sz w:val="24"/>
+          <w:szCs w:val="24"/>
+        </w:rPr>
+        <w:t>Aujourd'hui internet connecte des milliards d'humains à travers le globe entier, il s'agit en effet de l'invention la plus révolutionnaire depuis la deuxième guerre mondiale, internet est un outil très pratique pour communiquer et collaborer enligne. Mais puisque il a été crée pour transporter et stocker les informations et non  la valeur,  le secteur de l'économie n'a bénéficier que très peu de cette révolution.</w:t>
+      </w:r>
+    </w:p>
+    <w:p>
+      <w:pPr>
+        <w:rPr>
+          <w:rFonts w:ascii="Times New Roman" w:hAnsi="Times New Roman" w:cs="Times New Roman"/>
+          <w:sz w:val="24"/>
+          <w:szCs w:val="24"/>
+        </w:rPr>
+      </w:pPr>
+      <w:r>
+        <w:rPr>
+          <w:rFonts w:ascii="Times New Roman" w:hAnsi="Times New Roman" w:cs="Times New Roman"/>
+          <w:sz w:val="24"/>
+          <w:szCs w:val="24"/>
+        </w:rPr>
+        <w:t>Quand un professeur envoie à ces élèves une information, un email, une présentation PowerPoint, un enregistrement audio, il s'agit la d'une copie et non de l'orignal, en effet internet est basée sur un système électronique binaire, ce dernier permet la copie de n'importe quel information circulant dans le système, ce qui est fort utile lorsque il s'agit de copier une présentation PowerPoint, or elle s'avère un handicap si on change présentation PowerPoint par argent ou diplôme car copié de l'argent n'est pas une caractéristique voulue. Ce système en effet représente un désavantage.</w:t>
+      </w:r>
+    </w:p>
+    <w:p>
+      <w:pPr>
+        <w:rPr>
+          <w:rFonts w:ascii="Times New Roman" w:hAnsi="Times New Roman" w:cs="Times New Roman"/>
+          <w:sz w:val="24"/>
+          <w:szCs w:val="24"/>
+        </w:rPr>
+      </w:pPr>
+      <w:r>
+        <w:rPr>
+          <w:rFonts w:ascii="Times New Roman" w:hAnsi="Times New Roman" w:cs="Times New Roman"/>
+          <w:sz w:val="24"/>
+          <w:szCs w:val="24"/>
+        </w:rPr>
+        <w:t>Avec l'internet de l'information, nous avons besoin d'intermédiaires puissants pour échanger de la valeur. Gouvernent, banques, plateformes digitales ( Amazon, ebay...), qui font quotidiennement le travail pour établir notre identité et vérifier les transactions.</w:t>
+      </w:r>
+    </w:p>
+    <w:p>
+      <w:pPr>
+        <w:rPr>
+          <w:rFonts w:ascii="Times New Roman" w:hAnsi="Times New Roman" w:cs="Times New Roman"/>
+          <w:sz w:val="24"/>
+          <w:szCs w:val="24"/>
+        </w:rPr>
+      </w:pPr>
+      <w:r>
+        <w:rPr>
+          <w:rFonts w:ascii="Times New Roman" w:hAnsi="Times New Roman" w:cs="Times New Roman"/>
+          <w:sz w:val="24"/>
+          <w:szCs w:val="24"/>
+        </w:rPr>
+        <w:t>Ce système bien qu'opérationnel présente pas mal de limitation, par exemple l'utilisation de serveurs centraliser qui peuvent être piraté, moyennant des frais d'intermédiations pour leur services, prenant aussi les informations des utilisateurs en hottages, ces intermédiaires sont lent et couteux, excluant ainsi 2 milliard de personne qui n'ont pas assez d'argent pour ce qualifier l'accès à un compte bancaire, pire encore ces intermédiaires capturent les bienfaits de l'ère digitale ne le rendant qu'au services des riches tout en marginalisant les pauvres.</w:t>
+      </w:r>
+    </w:p>
+    <w:p>
+      <w:pPr>
+        <w:rPr>
+          <w:rFonts w:ascii="Times New Roman" w:hAnsi="Times New Roman" w:cs="Times New Roman"/>
+          <w:sz w:val="24"/>
+          <w:szCs w:val="24"/>
+        </w:rPr>
+      </w:pPr>
+      <w:r>
+        <w:rPr>
+          <w:rFonts w:ascii="Times New Roman" w:hAnsi="Times New Roman" w:cs="Times New Roman"/>
+          <w:sz w:val="24"/>
+          <w:szCs w:val="24"/>
+        </w:rPr>
+        <w:t xml:space="preserve">Et si il existait un internet de </w:t>
+      </w:r>
+      <w:r>
+        <w:rPr>
+          <w:rFonts w:ascii="Times New Roman" w:hAnsi="Times New Roman" w:cs="Times New Roman"/>
+          <w:b/>
+          <w:sz w:val="24"/>
+          <w:szCs w:val="24"/>
+        </w:rPr>
+        <w:t>valeur</w:t>
+      </w:r>
+      <w:r>
+        <w:rPr>
+          <w:rFonts w:ascii="Times New Roman" w:hAnsi="Times New Roman" w:cs="Times New Roman"/>
+          <w:b/>
+          <w:sz w:val="24"/>
+          <w:szCs w:val="24"/>
+        </w:rPr>
+        <w:t xml:space="preserve">- </w:t>
+      </w:r>
+      <w:r>
+        <w:rPr>
+          <w:rFonts w:ascii="Times New Roman" w:hAnsi="Times New Roman" w:cs="Times New Roman"/>
+          <w:sz w:val="24"/>
+          <w:szCs w:val="24"/>
+        </w:rPr>
+        <w:t>une plateforme globale, distribuée, sécuriser sous forme d'un journal ou une base de donnée qui permettra au utilisateurs d'échanger des choses de valeurs, ou les utilisateurs pourrons ce faire confiance sans  intermédiaires ?</w:t>
+      </w:r>
+    </w:p>
+    <w:p>
+      <w:pPr>
+        <w:rPr>
+          <w:rFonts w:ascii="Times New Roman" w:hAnsi="Times New Roman" w:cs="Times New Roman"/>
+          <w:sz w:val="24"/>
+          <w:szCs w:val="24"/>
+        </w:rPr>
+      </w:pPr>
+      <w:r>
+        <w:rPr>
+          <w:rFonts w:ascii="Times New Roman" w:hAnsi="Times New Roman" w:cs="Times New Roman"/>
+          <w:sz w:val="24"/>
+          <w:szCs w:val="24"/>
+        </w:rPr>
+        <w:t xml:space="preserve"> Il s'agit la du concept du </w:t>
+      </w:r>
+      <w:r>
+        <w:rPr>
+          <w:rFonts w:ascii="Times New Roman" w:hAnsi="Times New Roman" w:cs="Times New Roman"/>
+          <w:b/>
+          <w:sz w:val="24"/>
+          <w:szCs w:val="24"/>
+        </w:rPr>
+        <w:t xml:space="preserve">Blockchain, </w:t>
+      </w:r>
+      <w:r>
+        <w:rPr>
+          <w:rFonts w:ascii="Times New Roman" w:hAnsi="Times New Roman" w:cs="Times New Roman"/>
+          <w:sz w:val="24"/>
+          <w:szCs w:val="24"/>
+        </w:rPr>
+        <w:t xml:space="preserve">ce focalisant sur l'intérêt collectif, codé sur une nouvelle plateforme d'échange de valeur, ce concept promet sécurité pour nos échanges enligne, la confiance est programmé dans cette technologie, ainsi on nome le </w:t>
+      </w:r>
+      <w:r>
+        <w:rPr>
+          <w:rFonts w:ascii="Times New Roman" w:hAnsi="Times New Roman" w:cs="Times New Roman"/>
+          <w:b/>
+          <w:sz w:val="24"/>
+          <w:szCs w:val="24"/>
+        </w:rPr>
+        <w:t>Blockchain</w:t>
+      </w:r>
+      <w:r>
+        <w:rPr>
+          <w:rFonts w:ascii="Times New Roman" w:hAnsi="Times New Roman" w:cs="Times New Roman"/>
+          <w:sz w:val="24"/>
+          <w:szCs w:val="24"/>
+        </w:rPr>
+        <w:t xml:space="preserve"> le protocole de confiance...</w:t>
+      </w:r>
+    </w:p>
     <w:p/>
-    <w:p>
-      <w:pPr>
-        <w:rPr>
-          <w:rFonts w:ascii="Times New Roman" w:hAnsi="Times New Roman" w:cs="Times New Roman"/>
-          <w:sz w:val="24"/>
-          <w:szCs w:val="24"/>
-        </w:rPr>
-      </w:pPr>
-      <w:r>
-        <w:rPr>
-          <w:rFonts w:ascii="Times New Roman" w:hAnsi="Times New Roman" w:cs="Times New Roman"/>
-          <w:sz w:val="24"/>
-          <w:szCs w:val="24"/>
-        </w:rPr>
-        <w:t xml:space="preserve">Aujourd'hui </w:t>
-      </w:r>
-      <w:r>
-        <w:rPr>
-          <w:rFonts w:ascii="Times New Roman" w:hAnsi="Times New Roman" w:cs="Times New Roman"/>
-          <w:sz w:val="24"/>
-          <w:szCs w:val="24"/>
-        </w:rPr>
-        <w:t xml:space="preserve">internet connecte des milliards d'humains </w:t>
-      </w:r>
-      <w:r>
-        <w:rPr>
-          <w:rFonts w:ascii="Times New Roman" w:hAnsi="Times New Roman" w:cs="Times New Roman"/>
-          <w:sz w:val="24"/>
-          <w:szCs w:val="24"/>
-        </w:rPr>
-        <w:t>à travers le globe entier, il s'agit en effet de l'invention la plus révolutionnaire depuis la deuxième guerre mondiale, internet est un outil</w:t>
-      </w:r>
-      <w:r>
-        <w:rPr>
-          <w:rFonts w:ascii="Times New Roman" w:hAnsi="Times New Roman" w:cs="Times New Roman"/>
-          <w:sz w:val="24"/>
-          <w:szCs w:val="24"/>
-        </w:rPr>
-        <w:t xml:space="preserve"> </w:t>
-      </w:r>
-      <w:r>
-        <w:rPr>
-          <w:rFonts w:ascii="Times New Roman" w:hAnsi="Times New Roman" w:cs="Times New Roman"/>
-          <w:sz w:val="24"/>
-          <w:szCs w:val="24"/>
-        </w:rPr>
-        <w:t>très</w:t>
-      </w:r>
-      <w:r>
-        <w:rPr>
-          <w:rFonts w:ascii="Times New Roman" w:hAnsi="Times New Roman" w:cs="Times New Roman"/>
-          <w:sz w:val="24"/>
-          <w:szCs w:val="24"/>
-        </w:rPr>
-        <w:t xml:space="preserve"> pratique pour communiquer et collaborer enligne. Mais puisque il a </w:t>
-      </w:r>
-      <w:r>
-        <w:rPr>
-          <w:rFonts w:ascii="Times New Roman" w:hAnsi="Times New Roman" w:cs="Times New Roman"/>
-          <w:sz w:val="24"/>
-          <w:szCs w:val="24"/>
-        </w:rPr>
-        <w:t>été</w:t>
-      </w:r>
-      <w:r>
-        <w:rPr>
-          <w:rFonts w:ascii="Times New Roman" w:hAnsi="Times New Roman" w:cs="Times New Roman"/>
-          <w:sz w:val="24"/>
-          <w:szCs w:val="24"/>
-        </w:rPr>
-        <w:t xml:space="preserve"> </w:t>
-      </w:r>
-      <w:r>
-        <w:rPr>
-          <w:rFonts w:ascii="Times New Roman" w:hAnsi="Times New Roman" w:cs="Times New Roman"/>
-          <w:sz w:val="24"/>
-          <w:szCs w:val="24"/>
-        </w:rPr>
-        <w:t>crée</w:t>
-      </w:r>
-      <w:r>
-        <w:rPr>
-          <w:rFonts w:ascii="Times New Roman" w:hAnsi="Times New Roman" w:cs="Times New Roman"/>
-          <w:sz w:val="24"/>
-          <w:szCs w:val="24"/>
-        </w:rPr>
-        <w:t xml:space="preserve"> pour transporter et stocker les informations et non</w:t>
-      </w:r>
-      <w:r>
-        <w:rPr>
-          <w:rFonts w:ascii="Times New Roman" w:hAnsi="Times New Roman" w:cs="Times New Roman"/>
-          <w:sz w:val="24"/>
-          <w:szCs w:val="24"/>
-        </w:rPr>
-        <w:t xml:space="preserve"> </w:t>
-      </w:r>
-      <w:r>
-        <w:rPr>
-          <w:rFonts w:ascii="Times New Roman" w:hAnsi="Times New Roman" w:cs="Times New Roman"/>
-          <w:sz w:val="24"/>
-          <w:szCs w:val="24"/>
-        </w:rPr>
-        <w:t xml:space="preserve"> la valeur</w:t>
-      </w:r>
-      <w:r>
-        <w:rPr>
-          <w:rFonts w:ascii="Times New Roman" w:hAnsi="Times New Roman" w:cs="Times New Roman"/>
-          <w:sz w:val="24"/>
-          <w:szCs w:val="24"/>
-        </w:rPr>
-        <w:t xml:space="preserve">, </w:t>
-      </w:r>
-      <w:r>
-        <w:rPr>
-          <w:rFonts w:ascii="Times New Roman" w:hAnsi="Times New Roman" w:cs="Times New Roman"/>
-          <w:sz w:val="24"/>
-          <w:szCs w:val="24"/>
-        </w:rPr>
-        <w:t xml:space="preserve"> le secteur de l'</w:t>
-      </w:r>
-      <w:r>
-        <w:rPr>
-          <w:rFonts w:ascii="Times New Roman" w:hAnsi="Times New Roman" w:cs="Times New Roman"/>
-          <w:sz w:val="24"/>
-          <w:szCs w:val="24"/>
-        </w:rPr>
-        <w:t>économie</w:t>
-      </w:r>
-      <w:r>
-        <w:rPr>
-          <w:rFonts w:ascii="Times New Roman" w:hAnsi="Times New Roman" w:cs="Times New Roman"/>
-          <w:sz w:val="24"/>
-          <w:szCs w:val="24"/>
-        </w:rPr>
-        <w:t xml:space="preserve"> </w:t>
-      </w:r>
-      <w:r>
-        <w:rPr>
-          <w:rFonts w:ascii="Times New Roman" w:hAnsi="Times New Roman" w:cs="Times New Roman"/>
-          <w:sz w:val="24"/>
-          <w:szCs w:val="24"/>
-        </w:rPr>
-        <w:t>n'</w:t>
-      </w:r>
-      <w:r>
-        <w:rPr>
-          <w:rFonts w:ascii="Times New Roman" w:hAnsi="Times New Roman" w:cs="Times New Roman"/>
-          <w:sz w:val="24"/>
-          <w:szCs w:val="24"/>
-        </w:rPr>
-        <w:t xml:space="preserve">a bénéficier que </w:t>
-      </w:r>
-      <w:r>
-        <w:rPr>
-          <w:rFonts w:ascii="Times New Roman" w:hAnsi="Times New Roman" w:cs="Times New Roman"/>
-          <w:sz w:val="24"/>
-          <w:szCs w:val="24"/>
-        </w:rPr>
-        <w:t>très</w:t>
-      </w:r>
-      <w:r>
-        <w:rPr>
-          <w:rFonts w:ascii="Times New Roman" w:hAnsi="Times New Roman" w:cs="Times New Roman"/>
-          <w:sz w:val="24"/>
-          <w:szCs w:val="24"/>
-        </w:rPr>
-        <w:t xml:space="preserve"> peu de cette révolution</w:t>
-      </w:r>
-      <w:r>
-        <w:rPr>
-          <w:rFonts w:ascii="Times New Roman" w:hAnsi="Times New Roman" w:cs="Times New Roman"/>
-          <w:sz w:val="24"/>
-          <w:szCs w:val="24"/>
-        </w:rPr>
-        <w:t>.</w:t>
-      </w:r>
-    </w:p>
-    <w:p>
-      <w:pPr>
-        <w:rPr>
-          <w:rFonts w:ascii="Times New Roman" w:hAnsi="Times New Roman" w:cs="Times New Roman"/>
-          <w:sz w:val="24"/>
-          <w:szCs w:val="24"/>
-        </w:rPr>
-      </w:pPr>
-      <w:r>
-        <w:rPr>
-          <w:rFonts w:ascii="Times New Roman" w:hAnsi="Times New Roman" w:cs="Times New Roman"/>
-          <w:sz w:val="24"/>
-          <w:szCs w:val="24"/>
-        </w:rPr>
-        <w:t xml:space="preserve">Quand un professeur </w:t>
-      </w:r>
-      <w:r>
-        <w:rPr>
-          <w:rFonts w:ascii="Times New Roman" w:hAnsi="Times New Roman" w:cs="Times New Roman"/>
-          <w:sz w:val="24"/>
-          <w:szCs w:val="24"/>
-        </w:rPr>
-        <w:t>envoie à</w:t>
-      </w:r>
-      <w:r>
-        <w:rPr>
-          <w:rFonts w:ascii="Times New Roman" w:hAnsi="Times New Roman" w:cs="Times New Roman"/>
-          <w:sz w:val="24"/>
-          <w:szCs w:val="24"/>
-        </w:rPr>
-        <w:t xml:space="preserve"> ces élève</w:t>
-      </w:r>
-      <w:r>
-        <w:rPr>
-          <w:rFonts w:ascii="Times New Roman" w:hAnsi="Times New Roman" w:cs="Times New Roman"/>
-          <w:sz w:val="24"/>
-          <w:szCs w:val="24"/>
-        </w:rPr>
-        <w:t>s</w:t>
-      </w:r>
-      <w:r>
-        <w:rPr>
-          <w:rFonts w:ascii="Times New Roman" w:hAnsi="Times New Roman" w:cs="Times New Roman"/>
-          <w:sz w:val="24"/>
-          <w:szCs w:val="24"/>
-        </w:rPr>
-        <w:t xml:space="preserve"> une information</w:t>
-      </w:r>
-      <w:r>
-        <w:rPr>
-          <w:rFonts w:ascii="Times New Roman" w:hAnsi="Times New Roman" w:cs="Times New Roman"/>
-          <w:sz w:val="24"/>
-          <w:szCs w:val="24"/>
-        </w:rPr>
-        <w:t xml:space="preserve">, </w:t>
-      </w:r>
-      <w:r>
-        <w:rPr>
-          <w:rFonts w:ascii="Times New Roman" w:hAnsi="Times New Roman" w:cs="Times New Roman"/>
-          <w:sz w:val="24"/>
-          <w:szCs w:val="24"/>
-        </w:rPr>
-        <w:t xml:space="preserve">un email, une </w:t>
-      </w:r>
-      <w:r>
-        <w:rPr>
-          <w:rFonts w:ascii="Times New Roman" w:hAnsi="Times New Roman" w:cs="Times New Roman"/>
-          <w:sz w:val="24"/>
-          <w:szCs w:val="24"/>
-        </w:rPr>
-        <w:t>présentation</w:t>
-      </w:r>
-      <w:r>
-        <w:rPr>
-          <w:rFonts w:ascii="Times New Roman" w:hAnsi="Times New Roman" w:cs="Times New Roman"/>
-          <w:sz w:val="24"/>
-          <w:szCs w:val="24"/>
-        </w:rPr>
-        <w:t xml:space="preserve"> PowerP</w:t>
-      </w:r>
-      <w:r>
-        <w:rPr>
-          <w:rFonts w:ascii="Times New Roman" w:hAnsi="Times New Roman" w:cs="Times New Roman"/>
-          <w:sz w:val="24"/>
-          <w:szCs w:val="24"/>
-        </w:rPr>
-        <w:t>oint, un enregistrement audio, il s'agit la d'une copie et non de l'</w:t>
-      </w:r>
-      <w:r>
-        <w:rPr>
-          <w:rFonts w:ascii="Times New Roman" w:hAnsi="Times New Roman" w:cs="Times New Roman"/>
-          <w:sz w:val="24"/>
-          <w:szCs w:val="24"/>
-        </w:rPr>
-        <w:t>orignal</w:t>
-      </w:r>
-      <w:r>
-        <w:rPr>
-          <w:rFonts w:ascii="Times New Roman" w:hAnsi="Times New Roman" w:cs="Times New Roman"/>
-          <w:sz w:val="24"/>
-          <w:szCs w:val="24"/>
-        </w:rPr>
-        <w:t>,</w:t>
-      </w:r>
-      <w:r>
-        <w:rPr>
-          <w:rFonts w:ascii="Times New Roman" w:hAnsi="Times New Roman" w:cs="Times New Roman"/>
-          <w:sz w:val="24"/>
-          <w:szCs w:val="24"/>
-        </w:rPr>
-        <w:t xml:space="preserve"> en effet internet est basée sur un système </w:t>
-      </w:r>
-      <w:r>
-        <w:rPr>
-          <w:rFonts w:ascii="Times New Roman" w:hAnsi="Times New Roman" w:cs="Times New Roman"/>
-          <w:sz w:val="24"/>
-          <w:szCs w:val="24"/>
-        </w:rPr>
-        <w:t>électronique</w:t>
-      </w:r>
-      <w:r>
-        <w:rPr>
-          <w:rFonts w:ascii="Times New Roman" w:hAnsi="Times New Roman" w:cs="Times New Roman"/>
-          <w:sz w:val="24"/>
-          <w:szCs w:val="24"/>
-        </w:rPr>
-        <w:t xml:space="preserve"> binaire, ce dernier permet la copie de n'importe quel informati</w:t>
-      </w:r>
-      <w:r>
-        <w:rPr>
-          <w:rFonts w:ascii="Times New Roman" w:hAnsi="Times New Roman" w:cs="Times New Roman"/>
-          <w:sz w:val="24"/>
-          <w:szCs w:val="24"/>
-        </w:rPr>
-        <w:t>on circulant dans le système, ce</w:t>
-      </w:r>
-      <w:r>
-        <w:rPr>
-          <w:rFonts w:ascii="Times New Roman" w:hAnsi="Times New Roman" w:cs="Times New Roman"/>
-          <w:sz w:val="24"/>
-          <w:szCs w:val="24"/>
-        </w:rPr>
-        <w:t xml:space="preserve"> qui est fort utile </w:t>
-      </w:r>
-      <w:r>
-        <w:rPr>
-          <w:rFonts w:ascii="Times New Roman" w:hAnsi="Times New Roman" w:cs="Times New Roman"/>
-          <w:sz w:val="24"/>
-          <w:szCs w:val="24"/>
-        </w:rPr>
-        <w:t xml:space="preserve">lorsque il s'agit de </w:t>
-      </w:r>
-      <w:r>
-        <w:rPr>
-          <w:rFonts w:ascii="Times New Roman" w:hAnsi="Times New Roman" w:cs="Times New Roman"/>
-          <w:sz w:val="24"/>
-          <w:szCs w:val="24"/>
-        </w:rPr>
-        <w:t xml:space="preserve">copier </w:t>
-      </w:r>
-      <w:r>
-        <w:rPr>
-          <w:rFonts w:ascii="Times New Roman" w:hAnsi="Times New Roman" w:cs="Times New Roman"/>
-          <w:sz w:val="24"/>
-          <w:szCs w:val="24"/>
-        </w:rPr>
-        <w:t>une présentation PowerPoint</w:t>
-      </w:r>
-      <w:r>
-        <w:rPr>
-          <w:rFonts w:ascii="Times New Roman" w:hAnsi="Times New Roman" w:cs="Times New Roman"/>
-          <w:sz w:val="24"/>
-          <w:szCs w:val="24"/>
-        </w:rPr>
-        <w:t>, or el</w:t>
-      </w:r>
-      <w:r>
-        <w:rPr>
-          <w:rFonts w:ascii="Times New Roman" w:hAnsi="Times New Roman" w:cs="Times New Roman"/>
-          <w:sz w:val="24"/>
-          <w:szCs w:val="24"/>
-        </w:rPr>
-        <w:t xml:space="preserve">le s'avère un handicap si on change présentation PowerPoint par </w:t>
-      </w:r>
-      <w:r>
-        <w:rPr>
-          <w:rFonts w:ascii="Times New Roman" w:hAnsi="Times New Roman" w:cs="Times New Roman"/>
-          <w:sz w:val="24"/>
-          <w:szCs w:val="24"/>
-        </w:rPr>
-        <w:t>a</w:t>
-      </w:r>
-      <w:r>
-        <w:rPr>
-          <w:rFonts w:ascii="Times New Roman" w:hAnsi="Times New Roman" w:cs="Times New Roman"/>
-          <w:sz w:val="24"/>
-          <w:szCs w:val="24"/>
-        </w:rPr>
-        <w:t>rgent ou</w:t>
-      </w:r>
-      <w:r>
-        <w:rPr>
-          <w:rFonts w:ascii="Times New Roman" w:hAnsi="Times New Roman" w:cs="Times New Roman"/>
-          <w:sz w:val="24"/>
-          <w:szCs w:val="24"/>
-        </w:rPr>
-        <w:t xml:space="preserve"> diplôme car copié de l'argent n'est pas une caractéristique voulue</w:t>
-      </w:r>
-      <w:r>
-        <w:rPr>
-          <w:rFonts w:ascii="Times New Roman" w:hAnsi="Times New Roman" w:cs="Times New Roman"/>
-          <w:sz w:val="24"/>
-          <w:szCs w:val="24"/>
-        </w:rPr>
-        <w:t>. C</w:t>
-      </w:r>
-      <w:r>
-        <w:rPr>
-          <w:rFonts w:ascii="Times New Roman" w:hAnsi="Times New Roman" w:cs="Times New Roman"/>
-          <w:sz w:val="24"/>
-          <w:szCs w:val="24"/>
-        </w:rPr>
-        <w:t xml:space="preserve">e </w:t>
-      </w:r>
-      <w:r>
-        <w:rPr>
-          <w:rFonts w:ascii="Times New Roman" w:hAnsi="Times New Roman" w:cs="Times New Roman"/>
-          <w:sz w:val="24"/>
-          <w:szCs w:val="24"/>
-        </w:rPr>
-        <w:t>système</w:t>
-      </w:r>
-      <w:r>
-        <w:rPr>
-          <w:rFonts w:ascii="Times New Roman" w:hAnsi="Times New Roman" w:cs="Times New Roman"/>
-          <w:sz w:val="24"/>
-          <w:szCs w:val="24"/>
-        </w:rPr>
-        <w:t xml:space="preserve"> </w:t>
-      </w:r>
-      <w:r>
-        <w:rPr>
-          <w:rFonts w:ascii="Times New Roman" w:hAnsi="Times New Roman" w:cs="Times New Roman"/>
-          <w:sz w:val="24"/>
-          <w:szCs w:val="24"/>
-        </w:rPr>
-        <w:t>en effet représente</w:t>
-      </w:r>
-      <w:r>
-        <w:rPr>
-          <w:rFonts w:ascii="Times New Roman" w:hAnsi="Times New Roman" w:cs="Times New Roman"/>
-          <w:sz w:val="24"/>
-          <w:szCs w:val="24"/>
-        </w:rPr>
-        <w:t xml:space="preserve"> un </w:t>
-      </w:r>
-      <w:r>
-        <w:rPr>
-          <w:rFonts w:ascii="Times New Roman" w:hAnsi="Times New Roman" w:cs="Times New Roman"/>
-          <w:sz w:val="24"/>
-          <w:szCs w:val="24"/>
-        </w:rPr>
-        <w:t>désavantage</w:t>
-      </w:r>
-      <w:r>
-        <w:rPr>
-          <w:rFonts w:ascii="Times New Roman" w:hAnsi="Times New Roman" w:cs="Times New Roman"/>
-          <w:sz w:val="24"/>
-          <w:szCs w:val="24"/>
-        </w:rPr>
-        <w:t>.</w:t>
-      </w:r>
-    </w:p>
-    <w:p>
-      <w:pPr>
-        <w:rPr>
-          <w:rFonts w:ascii="Times New Roman" w:hAnsi="Times New Roman" w:cs="Times New Roman"/>
-          <w:sz w:val="24"/>
-          <w:szCs w:val="24"/>
-        </w:rPr>
-      </w:pPr>
-      <w:r>
-        <w:rPr>
-          <w:rFonts w:ascii="Times New Roman" w:hAnsi="Times New Roman" w:cs="Times New Roman"/>
-          <w:sz w:val="24"/>
-          <w:szCs w:val="24"/>
-        </w:rPr>
-        <w:t>Avec l'internet de l'information, nous avons besoin d'</w:t>
-      </w:r>
-      <w:r>
-        <w:rPr>
-          <w:rFonts w:ascii="Times New Roman" w:hAnsi="Times New Roman" w:cs="Times New Roman"/>
-          <w:sz w:val="24"/>
-          <w:szCs w:val="24"/>
-        </w:rPr>
-        <w:t>intermédiaires</w:t>
-      </w:r>
-      <w:r>
-        <w:rPr>
-          <w:rFonts w:ascii="Times New Roman" w:hAnsi="Times New Roman" w:cs="Times New Roman"/>
-          <w:sz w:val="24"/>
-          <w:szCs w:val="24"/>
-        </w:rPr>
-        <w:t xml:space="preserve"> puissants pour </w:t>
-      </w:r>
-      <w:r>
-        <w:rPr>
-          <w:rFonts w:ascii="Times New Roman" w:hAnsi="Times New Roman" w:cs="Times New Roman"/>
-          <w:sz w:val="24"/>
-          <w:szCs w:val="24"/>
-        </w:rPr>
-        <w:t>échanger</w:t>
-      </w:r>
-      <w:r>
-        <w:rPr>
-          <w:rFonts w:ascii="Times New Roman" w:hAnsi="Times New Roman" w:cs="Times New Roman"/>
-          <w:sz w:val="24"/>
-          <w:szCs w:val="24"/>
-        </w:rPr>
-        <w:t xml:space="preserve"> de la valeur. </w:t>
-      </w:r>
-      <w:r>
-        <w:rPr>
-          <w:rFonts w:ascii="Times New Roman" w:hAnsi="Times New Roman" w:cs="Times New Roman"/>
-          <w:sz w:val="24"/>
-          <w:szCs w:val="24"/>
-        </w:rPr>
-        <w:t>Gouvernent</w:t>
-      </w:r>
-      <w:r>
-        <w:rPr>
-          <w:rFonts w:ascii="Times New Roman" w:hAnsi="Times New Roman" w:cs="Times New Roman"/>
-          <w:sz w:val="24"/>
-          <w:szCs w:val="24"/>
-        </w:rPr>
-        <w:t>, banques, plateformes digitales ( Amazon, ebay...), qui font</w:t>
-      </w:r>
-      <w:r>
-        <w:rPr>
-          <w:rFonts w:ascii="Times New Roman" w:hAnsi="Times New Roman" w:cs="Times New Roman"/>
-          <w:sz w:val="24"/>
-          <w:szCs w:val="24"/>
-        </w:rPr>
-        <w:t xml:space="preserve"> quotidiennement</w:t>
-      </w:r>
-      <w:r>
-        <w:rPr>
-          <w:rFonts w:ascii="Times New Roman" w:hAnsi="Times New Roman" w:cs="Times New Roman"/>
-          <w:sz w:val="24"/>
-          <w:szCs w:val="24"/>
-        </w:rPr>
-        <w:t xml:space="preserve"> le travail pour </w:t>
-      </w:r>
-      <w:r>
-        <w:rPr>
-          <w:rFonts w:ascii="Times New Roman" w:hAnsi="Times New Roman" w:cs="Times New Roman"/>
-          <w:sz w:val="24"/>
-          <w:szCs w:val="24"/>
-        </w:rPr>
-        <w:t>établir</w:t>
-      </w:r>
-      <w:r>
-        <w:rPr>
-          <w:rFonts w:ascii="Times New Roman" w:hAnsi="Times New Roman" w:cs="Times New Roman"/>
-          <w:sz w:val="24"/>
-          <w:szCs w:val="24"/>
-        </w:rPr>
-        <w:t xml:space="preserve"> notre identité et </w:t>
-      </w:r>
-      <w:r>
-        <w:rPr>
-          <w:rFonts w:ascii="Times New Roman" w:hAnsi="Times New Roman" w:cs="Times New Roman"/>
-          <w:sz w:val="24"/>
-          <w:szCs w:val="24"/>
-        </w:rPr>
-        <w:t>vérifier</w:t>
-      </w:r>
-      <w:r>
-        <w:rPr>
-          <w:rFonts w:ascii="Times New Roman" w:hAnsi="Times New Roman" w:cs="Times New Roman"/>
-          <w:sz w:val="24"/>
-          <w:szCs w:val="24"/>
-        </w:rPr>
-        <w:t xml:space="preserve"> les transactions.</w:t>
-      </w:r>
-    </w:p>
-    <w:p>
-      <w:pPr>
-        <w:rPr>
-          <w:rFonts w:ascii="Times New Roman" w:hAnsi="Times New Roman" w:cs="Times New Roman"/>
-          <w:sz w:val="24"/>
-          <w:szCs w:val="24"/>
-        </w:rPr>
-      </w:pPr>
-      <w:r>
-        <w:rPr>
-          <w:rFonts w:ascii="Times New Roman" w:hAnsi="Times New Roman" w:cs="Times New Roman"/>
-          <w:sz w:val="24"/>
-          <w:szCs w:val="24"/>
-        </w:rPr>
-        <w:t xml:space="preserve">Ce </w:t>
-      </w:r>
-      <w:r>
-        <w:rPr>
-          <w:rFonts w:ascii="Times New Roman" w:hAnsi="Times New Roman" w:cs="Times New Roman"/>
-          <w:sz w:val="24"/>
-          <w:szCs w:val="24"/>
-        </w:rPr>
-        <w:t>système</w:t>
-      </w:r>
-      <w:r>
-        <w:rPr>
-          <w:rFonts w:ascii="Times New Roman" w:hAnsi="Times New Roman" w:cs="Times New Roman"/>
-          <w:sz w:val="24"/>
-          <w:szCs w:val="24"/>
-        </w:rPr>
-        <w:t xml:space="preserve"> bien </w:t>
-      </w:r>
-      <w:r>
-        <w:rPr>
-          <w:rFonts w:ascii="Times New Roman" w:hAnsi="Times New Roman" w:cs="Times New Roman"/>
-          <w:sz w:val="24"/>
-          <w:szCs w:val="24"/>
-        </w:rPr>
-        <w:t>qu'opérationnel présente pas mal de limitation, par exemple l'utilisation de serveurs centraliser qui peuvent être piraté</w:t>
-      </w:r>
-      <w:r>
-        <w:rPr>
-          <w:rFonts w:ascii="Times New Roman" w:hAnsi="Times New Roman" w:cs="Times New Roman"/>
-          <w:sz w:val="24"/>
-          <w:szCs w:val="24"/>
-        </w:rPr>
-        <w:t>, moyennant d</w:t>
-      </w:r>
-      <w:r>
-        <w:rPr>
-          <w:rFonts w:ascii="Times New Roman" w:hAnsi="Times New Roman" w:cs="Times New Roman"/>
-          <w:sz w:val="24"/>
-          <w:szCs w:val="24"/>
-        </w:rPr>
-        <w:t xml:space="preserve">es </w:t>
-      </w:r>
-      <w:r>
-        <w:rPr>
-          <w:rFonts w:ascii="Times New Roman" w:hAnsi="Times New Roman" w:cs="Times New Roman"/>
-          <w:sz w:val="24"/>
-          <w:szCs w:val="24"/>
-        </w:rPr>
-        <w:t>frais</w:t>
-      </w:r>
-      <w:r>
-        <w:rPr>
-          <w:rFonts w:ascii="Times New Roman" w:hAnsi="Times New Roman" w:cs="Times New Roman"/>
-          <w:sz w:val="24"/>
-          <w:szCs w:val="24"/>
-        </w:rPr>
-        <w:t xml:space="preserve"> d'intermédiation</w:t>
-      </w:r>
-      <w:r>
-        <w:rPr>
-          <w:rFonts w:ascii="Times New Roman" w:hAnsi="Times New Roman" w:cs="Times New Roman"/>
-          <w:sz w:val="24"/>
-          <w:szCs w:val="24"/>
-        </w:rPr>
-        <w:t>s</w:t>
-      </w:r>
-      <w:r>
-        <w:rPr>
-          <w:rFonts w:ascii="Times New Roman" w:hAnsi="Times New Roman" w:cs="Times New Roman"/>
-          <w:sz w:val="24"/>
-          <w:szCs w:val="24"/>
-        </w:rPr>
-        <w:t xml:space="preserve"> pour leur services, prenant aussi les informations des utilisateurs en hottage</w:t>
-      </w:r>
-      <w:r>
-        <w:rPr>
-          <w:rFonts w:ascii="Times New Roman" w:hAnsi="Times New Roman" w:cs="Times New Roman"/>
-          <w:sz w:val="24"/>
-          <w:szCs w:val="24"/>
-        </w:rPr>
-        <w:t>s</w:t>
-      </w:r>
-      <w:r>
-        <w:rPr>
-          <w:rFonts w:ascii="Times New Roman" w:hAnsi="Times New Roman" w:cs="Times New Roman"/>
-          <w:sz w:val="24"/>
-          <w:szCs w:val="24"/>
-        </w:rPr>
-        <w:t xml:space="preserve">, ces </w:t>
-      </w:r>
-      <w:r>
-        <w:rPr>
-          <w:rFonts w:ascii="Times New Roman" w:hAnsi="Times New Roman" w:cs="Times New Roman"/>
-          <w:sz w:val="24"/>
-          <w:szCs w:val="24"/>
-        </w:rPr>
-        <w:t>intermédiaires</w:t>
-      </w:r>
-      <w:r>
-        <w:rPr>
-          <w:rFonts w:ascii="Times New Roman" w:hAnsi="Times New Roman" w:cs="Times New Roman"/>
-          <w:sz w:val="24"/>
-          <w:szCs w:val="24"/>
-        </w:rPr>
-        <w:t xml:space="preserve"> sont lent et couteux</w:t>
-      </w:r>
-      <w:r>
-        <w:rPr>
-          <w:rFonts w:ascii="Times New Roman" w:hAnsi="Times New Roman" w:cs="Times New Roman"/>
-          <w:sz w:val="24"/>
-          <w:szCs w:val="24"/>
-        </w:rPr>
-        <w:t>,</w:t>
-      </w:r>
-      <w:r>
-        <w:rPr>
-          <w:rFonts w:ascii="Times New Roman" w:hAnsi="Times New Roman" w:cs="Times New Roman"/>
-          <w:sz w:val="24"/>
-          <w:szCs w:val="24"/>
-        </w:rPr>
-        <w:t xml:space="preserve"> </w:t>
-      </w:r>
-      <w:r>
-        <w:rPr>
-          <w:rFonts w:ascii="Times New Roman" w:hAnsi="Times New Roman" w:cs="Times New Roman"/>
-          <w:sz w:val="24"/>
-          <w:szCs w:val="24"/>
-        </w:rPr>
-        <w:t>excluant</w:t>
-      </w:r>
-      <w:r>
-        <w:rPr>
-          <w:rFonts w:ascii="Times New Roman" w:hAnsi="Times New Roman" w:cs="Times New Roman"/>
-          <w:sz w:val="24"/>
-          <w:szCs w:val="24"/>
-        </w:rPr>
-        <w:t xml:space="preserve"> ainsi 2 milliard de personne </w:t>
-      </w:r>
-      <w:r>
-        <w:rPr>
-          <w:rFonts w:ascii="Times New Roman" w:hAnsi="Times New Roman" w:cs="Times New Roman"/>
-          <w:sz w:val="24"/>
-          <w:szCs w:val="24"/>
-        </w:rPr>
-        <w:t>qui n'ont pas assez</w:t>
-      </w:r>
-      <w:r>
-        <w:rPr>
-          <w:rFonts w:ascii="Times New Roman" w:hAnsi="Times New Roman" w:cs="Times New Roman"/>
-          <w:sz w:val="24"/>
-          <w:szCs w:val="24"/>
-        </w:rPr>
-        <w:t xml:space="preserve"> d'argent pour ce qualifier l'accès à</w:t>
-      </w:r>
-      <w:r>
-        <w:rPr>
-          <w:rFonts w:ascii="Times New Roman" w:hAnsi="Times New Roman" w:cs="Times New Roman"/>
-          <w:sz w:val="24"/>
-          <w:szCs w:val="24"/>
-        </w:rPr>
-        <w:t xml:space="preserve"> un compte bancaire</w:t>
-      </w:r>
-      <w:r>
-        <w:rPr>
-          <w:rFonts w:ascii="Times New Roman" w:hAnsi="Times New Roman" w:cs="Times New Roman"/>
-          <w:sz w:val="24"/>
-          <w:szCs w:val="24"/>
-        </w:rPr>
-        <w:t>, pire encore ces intermédiaires</w:t>
-      </w:r>
-      <w:r>
-        <w:rPr>
-          <w:rFonts w:ascii="Times New Roman" w:hAnsi="Times New Roman" w:cs="Times New Roman"/>
-          <w:sz w:val="24"/>
-          <w:szCs w:val="24"/>
-        </w:rPr>
-        <w:t xml:space="preserve"> capture</w:t>
-      </w:r>
-      <w:r>
-        <w:rPr>
-          <w:rFonts w:ascii="Times New Roman" w:hAnsi="Times New Roman" w:cs="Times New Roman"/>
-          <w:sz w:val="24"/>
-          <w:szCs w:val="24"/>
-        </w:rPr>
-        <w:t>nt</w:t>
-      </w:r>
-      <w:r>
-        <w:rPr>
-          <w:rFonts w:ascii="Times New Roman" w:hAnsi="Times New Roman" w:cs="Times New Roman"/>
-          <w:sz w:val="24"/>
-          <w:szCs w:val="24"/>
-        </w:rPr>
-        <w:t xml:space="preserve"> les bienfait</w:t>
-      </w:r>
-      <w:r>
-        <w:rPr>
-          <w:rFonts w:ascii="Times New Roman" w:hAnsi="Times New Roman" w:cs="Times New Roman"/>
-          <w:sz w:val="24"/>
-          <w:szCs w:val="24"/>
-        </w:rPr>
-        <w:t>s</w:t>
-      </w:r>
-      <w:r>
-        <w:rPr>
-          <w:rFonts w:ascii="Times New Roman" w:hAnsi="Times New Roman" w:cs="Times New Roman"/>
-          <w:sz w:val="24"/>
-          <w:szCs w:val="24"/>
-        </w:rPr>
-        <w:t xml:space="preserve"> de l'</w:t>
-      </w:r>
-      <w:r>
-        <w:rPr>
-          <w:rFonts w:ascii="Times New Roman" w:hAnsi="Times New Roman" w:cs="Times New Roman"/>
-          <w:sz w:val="24"/>
-          <w:szCs w:val="24"/>
-        </w:rPr>
-        <w:t>ère</w:t>
-      </w:r>
-      <w:r>
-        <w:rPr>
-          <w:rFonts w:ascii="Times New Roman" w:hAnsi="Times New Roman" w:cs="Times New Roman"/>
-          <w:sz w:val="24"/>
-          <w:szCs w:val="24"/>
-        </w:rPr>
-        <w:t xml:space="preserve"> digital</w:t>
-      </w:r>
-      <w:r>
-        <w:rPr>
-          <w:rFonts w:ascii="Times New Roman" w:hAnsi="Times New Roman" w:cs="Times New Roman"/>
-          <w:sz w:val="24"/>
-          <w:szCs w:val="24"/>
-        </w:rPr>
-        <w:t>e</w:t>
-      </w:r>
-      <w:r>
-        <w:rPr>
-          <w:rFonts w:ascii="Times New Roman" w:hAnsi="Times New Roman" w:cs="Times New Roman"/>
-          <w:sz w:val="24"/>
-          <w:szCs w:val="24"/>
-        </w:rPr>
-        <w:t xml:space="preserve"> ne le rendant </w:t>
-      </w:r>
-      <w:r>
-        <w:rPr>
-          <w:rFonts w:ascii="Times New Roman" w:hAnsi="Times New Roman" w:cs="Times New Roman"/>
-          <w:sz w:val="24"/>
-          <w:szCs w:val="24"/>
-        </w:rPr>
-        <w:t>qu'au</w:t>
-      </w:r>
-      <w:r>
-        <w:rPr>
-          <w:rFonts w:ascii="Times New Roman" w:hAnsi="Times New Roman" w:cs="Times New Roman"/>
-          <w:sz w:val="24"/>
-          <w:szCs w:val="24"/>
-        </w:rPr>
-        <w:t xml:space="preserve"> services des riches tout en marginalisant</w:t>
-      </w:r>
-      <w:r>
-        <w:rPr>
-          <w:rFonts w:ascii="Times New Roman" w:hAnsi="Times New Roman" w:cs="Times New Roman"/>
-          <w:sz w:val="24"/>
-          <w:szCs w:val="24"/>
-        </w:rPr>
-        <w:t xml:space="preserve"> les pauvres.</w:t>
-      </w:r>
-    </w:p>
-    <w:p>
-      <w:pPr>
-        <w:rPr>
-          <w:rFonts w:ascii="Times New Roman" w:hAnsi="Times New Roman" w:cs="Times New Roman"/>
-          <w:sz w:val="24"/>
-          <w:szCs w:val="24"/>
-        </w:rPr>
-      </w:pPr>
-      <w:r>
-        <w:rPr>
-          <w:rFonts w:ascii="Times New Roman" w:hAnsi="Times New Roman" w:cs="Times New Roman"/>
-          <w:sz w:val="24"/>
-          <w:szCs w:val="24"/>
-        </w:rPr>
-        <w:t xml:space="preserve">Et si il existait un internet de </w:t>
-      </w:r>
-      <w:r>
-        <w:rPr>
-          <w:rFonts w:ascii="Times New Roman" w:hAnsi="Times New Roman" w:cs="Times New Roman"/>
-          <w:b/>
-          <w:sz w:val="24"/>
-          <w:szCs w:val="24"/>
-        </w:rPr>
-        <w:t>valeur</w:t>
-      </w:r>
-      <w:r>
-        <w:rPr>
-          <w:rFonts w:ascii="Times New Roman" w:hAnsi="Times New Roman" w:cs="Times New Roman"/>
-          <w:b/>
-          <w:sz w:val="24"/>
-          <w:szCs w:val="24"/>
-        </w:rPr>
-        <w:t xml:space="preserve">- </w:t>
-      </w:r>
-      <w:r>
-        <w:rPr>
-          <w:rFonts w:ascii="Times New Roman" w:hAnsi="Times New Roman" w:cs="Times New Roman"/>
-          <w:sz w:val="24"/>
-          <w:szCs w:val="24"/>
-        </w:rPr>
-        <w:t>une plateforme globale, distribuée, sécuriser sous forme d'un journal ou une base de donnée qui permettra au utilisateurs d'échanger des choses de valeurs, ou les utilisateurs pour</w:t>
-      </w:r>
-      <w:r>
-        <w:rPr>
-          <w:rFonts w:ascii="Times New Roman" w:hAnsi="Times New Roman" w:cs="Times New Roman"/>
-          <w:sz w:val="24"/>
-          <w:szCs w:val="24"/>
-        </w:rPr>
-        <w:t xml:space="preserve">rons ce faire confiance sans </w:t>
-      </w:r>
-      <w:r>
-        <w:rPr>
-          <w:rFonts w:ascii="Times New Roman" w:hAnsi="Times New Roman" w:cs="Times New Roman"/>
-          <w:sz w:val="24"/>
-          <w:szCs w:val="24"/>
-        </w:rPr>
-        <w:t xml:space="preserve"> </w:t>
-      </w:r>
-      <w:r>
-        <w:rPr>
-          <w:rFonts w:ascii="Times New Roman" w:hAnsi="Times New Roman" w:cs="Times New Roman"/>
-          <w:sz w:val="24"/>
-          <w:szCs w:val="24"/>
-        </w:rPr>
-        <w:t>intermédiaires ?</w:t>
-      </w:r>
-    </w:p>
-    <w:p>
-      <w:pPr>
-        <w:rPr>
-          <w:rFonts w:ascii="Times New Roman" w:hAnsi="Times New Roman" w:cs="Times New Roman"/>
-          <w:sz w:val="24"/>
-          <w:szCs w:val="24"/>
-        </w:rPr>
-      </w:pPr>
-      <w:r>
-        <w:rPr>
-          <w:rFonts w:ascii="Times New Roman" w:hAnsi="Times New Roman" w:cs="Times New Roman"/>
-          <w:sz w:val="24"/>
-          <w:szCs w:val="24"/>
-        </w:rPr>
-        <w:t xml:space="preserve"> Il s'agit la du concept du </w:t>
-      </w:r>
-      <w:r>
-        <w:rPr>
-          <w:rFonts w:ascii="Times New Roman" w:hAnsi="Times New Roman" w:cs="Times New Roman"/>
-          <w:b/>
-          <w:sz w:val="24"/>
-          <w:szCs w:val="24"/>
-        </w:rPr>
-        <w:t xml:space="preserve">Blockchain, </w:t>
-      </w:r>
-      <w:r>
-        <w:rPr>
-          <w:rFonts w:ascii="Times New Roman" w:hAnsi="Times New Roman" w:cs="Times New Roman"/>
-          <w:sz w:val="24"/>
-          <w:szCs w:val="24"/>
-        </w:rPr>
-        <w:t>ce focalisant sur l'intérêt collectif</w:t>
-      </w:r>
-      <w:r>
-        <w:rPr>
-          <w:rFonts w:ascii="Times New Roman" w:hAnsi="Times New Roman" w:cs="Times New Roman"/>
-          <w:sz w:val="24"/>
-          <w:szCs w:val="24"/>
-        </w:rPr>
-        <w:t>, codé sur une nouvelle</w:t>
-      </w:r>
-      <w:r>
-        <w:rPr>
-          <w:rFonts w:ascii="Times New Roman" w:hAnsi="Times New Roman" w:cs="Times New Roman"/>
-          <w:sz w:val="24"/>
-          <w:szCs w:val="24"/>
-        </w:rPr>
-        <w:t xml:space="preserve"> </w:t>
-      </w:r>
-      <w:r>
-        <w:rPr>
-          <w:rFonts w:ascii="Times New Roman" w:hAnsi="Times New Roman" w:cs="Times New Roman"/>
-          <w:sz w:val="24"/>
-          <w:szCs w:val="24"/>
-        </w:rPr>
-        <w:t>plateforme</w:t>
-      </w:r>
-      <w:r>
-        <w:rPr>
-          <w:rFonts w:ascii="Times New Roman" w:hAnsi="Times New Roman" w:cs="Times New Roman"/>
-          <w:sz w:val="24"/>
-          <w:szCs w:val="24"/>
-        </w:rPr>
-        <w:t xml:space="preserve"> d'</w:t>
-      </w:r>
-      <w:r>
-        <w:rPr>
-          <w:rFonts w:ascii="Times New Roman" w:hAnsi="Times New Roman" w:cs="Times New Roman"/>
-          <w:sz w:val="24"/>
-          <w:szCs w:val="24"/>
-        </w:rPr>
-        <w:t>échange</w:t>
-      </w:r>
-      <w:r>
-        <w:rPr>
-          <w:rFonts w:ascii="Times New Roman" w:hAnsi="Times New Roman" w:cs="Times New Roman"/>
-          <w:sz w:val="24"/>
-          <w:szCs w:val="24"/>
-        </w:rPr>
-        <w:t xml:space="preserve"> de valeur, ce concept promet sécurité pour nos échanges enligne, la confiance est programmé dans cette technologie, ainsi on nome le </w:t>
-      </w:r>
-      <w:r>
-        <w:rPr>
-          <w:rFonts w:ascii="Times New Roman" w:hAnsi="Times New Roman" w:cs="Times New Roman"/>
-          <w:b/>
-          <w:sz w:val="24"/>
-          <w:szCs w:val="24"/>
-        </w:rPr>
-        <w:t>Blockchain</w:t>
-      </w:r>
-      <w:r>
-        <w:rPr>
-          <w:rFonts w:ascii="Times New Roman" w:hAnsi="Times New Roman" w:cs="Times New Roman"/>
-          <w:sz w:val="24"/>
-          <w:szCs w:val="24"/>
-        </w:rPr>
-        <w:t xml:space="preserve"> le protocole de confiance.</w:t>
-      </w:r>
-      <w:r>
-        <w:rPr>
-          <w:rFonts w:ascii="Times New Roman" w:hAnsi="Times New Roman" w:cs="Times New Roman"/>
-          <w:sz w:val="24"/>
-          <w:szCs w:val="24"/>
-        </w:rPr>
-        <w:t>..</w:t>
-      </w:r>
-    </w:p>
     <w:p>
       <w:pPr>
         <w:pStyle w:val="Titre1"/>
@@ -7540,7 +6684,7 @@
                     <a:blip r:embed="rId8" cstate="print">
                       <a:extLst>
                         <a:ext uri="{28A0092B-C50C-407E-A947-70E740481C1C}">
-                          <a14:useLocalDpi xmlns:a14="http://schemas.microsoft.com/office/drawing/2010/main" xmlns:wps="http://schemas.microsoft.com/office/word/2010/wordprocessingShape" xmlns:wpi="http://schemas.microsoft.com/office/word/2010/wordprocessingInk" xmlns:wpg="http://schemas.microsoft.com/office/word/2010/wordprocessingGroup" xmlns:w14="http://schemas.microsoft.com/office/word/2010/wordml" xmlns:w="http://schemas.openxmlformats.org/wordprocessingml/2006/main" xmlns:w10="urn:schemas-microsoft-com:office:word" xmlns:wp14="http://schemas.microsoft.com/office/word/2010/wordprocessingDrawing" xmlns:v="urn:schemas-microsoft-com:vml" xmlns:o="urn:schemas-microsoft-com:office:office" xmlns:mc="http://schemas.openxmlformats.org/markup-compatibility/2006" xmlns:wpc="http://schemas.microsoft.com/office/word/2010/wordprocessingCanvas" xmlns="" val="0"/>
+                          <a14:useLocalDpi xmlns="" xmlns:wpc="http://schemas.microsoft.com/office/word/2010/wordprocessingCanvas" xmlns:mc="http://schemas.openxmlformats.org/markup-compatibility/2006" xmlns:o="urn:schemas-microsoft-com:office:office" xmlns:v="urn:schemas-microsoft-com:vml" xmlns:wp14="http://schemas.microsoft.com/office/word/2010/wordprocessingDrawing" xmlns:w10="urn:schemas-microsoft-com:office:word" xmlns:w="http://schemas.openxmlformats.org/wordprocessingml/2006/main" xmlns:w14="http://schemas.microsoft.com/office/word/2010/wordml" xmlns:wpg="http://schemas.microsoft.com/office/word/2010/wordprocessingGroup" xmlns:wpi="http://schemas.microsoft.com/office/word/2010/wordprocessingInk" xmlns:wps="http://schemas.microsoft.com/office/word/2010/wordprocessingShape" xmlns:a14="http://schemas.microsoft.com/office/drawing/2010/main" val="0"/>
                         </a:ext>
                       </a:extLst>
                     </a:blip>
@@ -20347,7 +19491,7 @@
                     <a:blip r:embed="rId15">
                       <a:extLst>
                         <a:ext uri="{28A0092B-C50C-407E-A947-70E740481C1C}">
-                          <a14:useLocalDpi xmlns:a14="http://schemas.microsoft.com/office/drawing/2010/main" xmlns:wps="http://schemas.microsoft.com/office/word/2010/wordprocessingShape" xmlns:wpi="http://schemas.microsoft.com/office/word/2010/wordprocessingInk" xmlns:wpg="http://schemas.microsoft.com/office/word/2010/wordprocessingGroup" xmlns:w14="http://schemas.microsoft.com/office/word/2010/wordml" xmlns:w="http://schemas.openxmlformats.org/wordprocessingml/2006/main" xmlns:w10="urn:schemas-microsoft-com:office:word" xmlns:wp14="http://schemas.microsoft.com/office/word/2010/wordprocessingDrawing" xmlns:v="urn:schemas-microsoft-com:vml" xmlns:o="urn:schemas-microsoft-com:office:office" xmlns:mc="http://schemas.openxmlformats.org/markup-compatibility/2006" xmlns:wpc="http://schemas.microsoft.com/office/word/2010/wordprocessingCanvas" xmlns="" val="0"/>
+                          <a14:useLocalDpi xmlns="" xmlns:wpc="http://schemas.microsoft.com/office/word/2010/wordprocessingCanvas" xmlns:mc="http://schemas.openxmlformats.org/markup-compatibility/2006" xmlns:o="urn:schemas-microsoft-com:office:office" xmlns:v="urn:schemas-microsoft-com:vml" xmlns:wp14="http://schemas.microsoft.com/office/word/2010/wordprocessingDrawing" xmlns:w10="urn:schemas-microsoft-com:office:word" xmlns:w="http://schemas.openxmlformats.org/wordprocessingml/2006/main" xmlns:w14="http://schemas.microsoft.com/office/word/2010/wordml" xmlns:wpg="http://schemas.microsoft.com/office/word/2010/wordprocessingGroup" xmlns:wpi="http://schemas.microsoft.com/office/word/2010/wordprocessingInk" xmlns:wps="http://schemas.microsoft.com/office/word/2010/wordprocessingShape" xmlns:a14="http://schemas.microsoft.com/office/drawing/2010/main" val="0"/>
                         </a:ext>
                       </a:extLst>
                     </a:blip>
@@ -20573,7 +19717,7 @@
                     <a:blip r:embed="rId16">
                       <a:extLst>
                         <a:ext uri="{28A0092B-C50C-407E-A947-70E740481C1C}">
-                          <a14:useLocalDpi xmlns:a14="http://schemas.microsoft.com/office/drawing/2010/main" xmlns:wps="http://schemas.microsoft.com/office/word/2010/wordprocessingShape" xmlns:wpi="http://schemas.microsoft.com/office/word/2010/wordprocessingInk" xmlns:wpg="http://schemas.microsoft.com/office/word/2010/wordprocessingGroup" xmlns:w14="http://schemas.microsoft.com/office/word/2010/wordml" xmlns:w="http://schemas.openxmlformats.org/wordprocessingml/2006/main" xmlns:w10="urn:schemas-microsoft-com:office:word" xmlns:wp14="http://schemas.microsoft.com/office/word/2010/wordprocessingDrawing" xmlns:v="urn:schemas-microsoft-com:vml" xmlns:o="urn:schemas-microsoft-com:office:office" xmlns:mc="http://schemas.openxmlformats.org/markup-compatibility/2006" xmlns:wpc="http://schemas.microsoft.com/office/word/2010/wordprocessingCanvas" xmlns="" val="0"/>
+                          <a14:useLocalDpi xmlns="" xmlns:wpc="http://schemas.microsoft.com/office/word/2010/wordprocessingCanvas" xmlns:mc="http://schemas.openxmlformats.org/markup-compatibility/2006" xmlns:o="urn:schemas-microsoft-com:office:office" xmlns:v="urn:schemas-microsoft-com:vml" xmlns:wp14="http://schemas.microsoft.com/office/word/2010/wordprocessingDrawing" xmlns:w10="urn:schemas-microsoft-com:office:word" xmlns:w="http://schemas.openxmlformats.org/wordprocessingml/2006/main" xmlns:w14="http://schemas.microsoft.com/office/word/2010/wordml" xmlns:wpg="http://schemas.microsoft.com/office/word/2010/wordprocessingGroup" xmlns:wpi="http://schemas.microsoft.com/office/word/2010/wordprocessingInk" xmlns:wps="http://schemas.microsoft.com/office/word/2010/wordprocessingShape" xmlns:a14="http://schemas.microsoft.com/office/drawing/2010/main" val="0"/>
                         </a:ext>
                       </a:extLst>
                     </a:blip>
@@ -21566,15 +20710,7 @@
                 <w:sz w:val="24"/>
                 <w:szCs w:val="24"/>
               </w:rPr>
-              <m:t>co</m:t>
-            </m:r>
-            <m:r>
-              <w:rPr>
-                <w:rFonts w:ascii="Cambria Math" w:hAnsi="Cambria Math" w:cs="Times New Roman"/>
-                <w:sz w:val="24"/>
-                <w:szCs w:val="24"/>
-              </w:rPr>
-              <m:t>v(r1,r2)</m:t>
+              <m:t>cov(r1,r2)</m:t>
             </m:r>
           </m:num>
           <m:den>
@@ -30516,7 +29652,7 @@
                     </a:ln>
                     <a:extLst>
                       <a:ext uri="{53640926-AAD7-44D8-BBD7-CCE9431645EC}">
-                        <a14:shadowObscured xmlns:a14="http://schemas.microsoft.com/office/drawing/2010/main" xmlns:wps="http://schemas.microsoft.com/office/word/2010/wordprocessingShape" xmlns:wpi="http://schemas.microsoft.com/office/word/2010/wordprocessingInk" xmlns:wpg="http://schemas.microsoft.com/office/word/2010/wordprocessingGroup" xmlns:w14="http://schemas.microsoft.com/office/word/2010/wordml" xmlns:w="http://schemas.openxmlformats.org/wordprocessingml/2006/main" xmlns:w10="urn:schemas-microsoft-com:office:word" xmlns:wp14="http://schemas.microsoft.com/office/word/2010/wordprocessingDrawing" xmlns:v="urn:schemas-microsoft-com:vml" xmlns:o="urn:schemas-microsoft-com:office:office" xmlns:mc="http://schemas.openxmlformats.org/markup-compatibility/2006" xmlns:wpc="http://schemas.microsoft.com/office/word/2010/wordprocessingCanvas" xmlns=""/>
+                        <a14:shadowObscured xmlns="" xmlns:wpc="http://schemas.microsoft.com/office/word/2010/wordprocessingCanvas" xmlns:mc="http://schemas.openxmlformats.org/markup-compatibility/2006" xmlns:o="urn:schemas-microsoft-com:office:office" xmlns:v="urn:schemas-microsoft-com:vml" xmlns:wp14="http://schemas.microsoft.com/office/word/2010/wordprocessingDrawing" xmlns:w10="urn:schemas-microsoft-com:office:word" xmlns:w="http://schemas.openxmlformats.org/wordprocessingml/2006/main" xmlns:w14="http://schemas.microsoft.com/office/word/2010/wordml" xmlns:wpg="http://schemas.microsoft.com/office/word/2010/wordprocessingGroup" xmlns:wpi="http://schemas.microsoft.com/office/word/2010/wordprocessingInk" xmlns:wps="http://schemas.microsoft.com/office/word/2010/wordprocessingShape" xmlns:a14="http://schemas.microsoft.com/office/drawing/2010/main"/>
                       </a:ext>
                     </a:extLst>
                   </pic:spPr>
@@ -45532,7 +44668,7 @@
                   <c:v>434.67</c:v>
                 </c:pt>
                 <c:pt idx="13">
-                  <c:v>432.28999999999945</c:v>
+                  <c:v>432.28999999999934</c:v>
                 </c:pt>
                 <c:pt idx="14">
                   <c:v>430.26</c:v>
@@ -45544,7 +44680,7 @@
                   <c:v>387.15000000000032</c:v>
                 </c:pt>
                 <c:pt idx="17">
-                  <c:v>381.72999999999945</c:v>
+                  <c:v>381.72999999999934</c:v>
                 </c:pt>
                 <c:pt idx="18">
                   <c:v>387.03</c:v>
@@ -45559,7 +44695,7 @@
                   <c:v>409.75</c:v>
                 </c:pt>
                 <c:pt idx="22">
-                  <c:v>382.42999999999938</c:v>
+                  <c:v>382.42999999999921</c:v>
                 </c:pt>
                 <c:pt idx="23">
                   <c:v>388.1</c:v>
@@ -45583,13 +44719,13 @@
                   <c:v>378.86</c:v>
                 </c:pt>
                 <c:pt idx="30">
-                  <c:v>378.28999999999945</c:v>
+                  <c:v>378.28999999999934</c:v>
                 </c:pt>
                 <c:pt idx="31">
                   <c:v>369.35</c:v>
                 </c:pt>
                 <c:pt idx="32">
-                  <c:v>372.91999999999945</c:v>
+                  <c:v>372.91999999999933</c:v>
                 </c:pt>
                 <c:pt idx="33">
                   <c:v>374.65000000000032</c:v>
@@ -45610,7 +44746,7 @@
                   <c:v>376.76</c:v>
                 </c:pt>
                 <c:pt idx="39">
-                  <c:v>373.41999999999945</c:v>
+                  <c:v>373.41999999999933</c:v>
                 </c:pt>
                 <c:pt idx="40">
                   <c:v>376.15000000000032</c:v>
@@ -45625,13 +44761,13 @@
                   <c:v>384.64000000000038</c:v>
                 </c:pt>
                 <c:pt idx="44">
-                  <c:v>392.92999999999938</c:v>
+                  <c:v>392.92999999999921</c:v>
                 </c:pt>
                 <c:pt idx="45">
                   <c:v>407.57</c:v>
                 </c:pt>
                 <c:pt idx="46">
-                  <c:v>401.42999999999938</c:v>
+                  <c:v>401.42999999999921</c:v>
                 </c:pt>
                 <c:pt idx="47">
                   <c:v>407.66</c:v>
@@ -45640,7 +44776,7 @@
                   <c:v>416.57</c:v>
                 </c:pt>
                 <c:pt idx="49">
-                  <c:v>422.72999999999945</c:v>
+                  <c:v>422.72999999999934</c:v>
                 </c:pt>
                 <c:pt idx="50">
                   <c:v>421.6</c:v>
@@ -45649,7 +44785,7 @@
                   <c:v>437.77</c:v>
                 </c:pt>
                 <c:pt idx="52">
-                  <c:v>438.98999999999938</c:v>
+                  <c:v>438.98999999999921</c:v>
                 </c:pt>
                 <c:pt idx="53">
                   <c:v>438.26</c:v>
@@ -45673,7 +44809,7 @@
                   <c:v>433.44</c:v>
                 </c:pt>
                 <c:pt idx="60">
-                  <c:v>437.91999999999945</c:v>
+                  <c:v>437.91999999999933</c:v>
                 </c:pt>
                 <c:pt idx="61">
                   <c:v>435.13</c:v>
@@ -45733,7 +44869,7 @@
                   <c:v>410.4</c:v>
                 </c:pt>
                 <c:pt idx="80">
-                  <c:v>413.41999999999945</c:v>
+                  <c:v>413.41999999999933</c:v>
                 </c:pt>
                 <c:pt idx="81">
                   <c:v>413.13</c:v>
@@ -45742,7 +44878,7 @@
                   <c:v>418.16</c:v>
                 </c:pt>
                 <c:pt idx="83">
-                  <c:v>418.41999999999945</c:v>
+                  <c:v>418.41999999999933</c:v>
                 </c:pt>
                 <c:pt idx="84">
                   <c:v>416.51</c:v>
@@ -45769,7 +44905,7 @@
                   <c:v>416.76</c:v>
                 </c:pt>
                 <c:pt idx="92">
-                  <c:v>418.41999999999945</c:v>
+                  <c:v>418.41999999999933</c:v>
                 </c:pt>
                 <c:pt idx="93">
                   <c:v>421.17</c:v>
@@ -45805,10 +44941,10 @@
                   <c:v>425.63</c:v>
                 </c:pt>
                 <c:pt idx="104">
-                  <c:v>423.92999999999938</c:v>
+                  <c:v>423.92999999999921</c:v>
                 </c:pt>
                 <c:pt idx="105">
-                  <c:v>424.42999999999938</c:v>
+                  <c:v>424.42999999999921</c:v>
                 </c:pt>
                 <c:pt idx="106">
                   <c:v>429.58</c:v>
@@ -45826,7 +44962,7 @@
                   <c:v>435.32</c:v>
                 </c:pt>
                 <c:pt idx="111">
-                  <c:v>441.41999999999945</c:v>
+                  <c:v>441.41999999999933</c:v>
                 </c:pt>
                 <c:pt idx="112">
                   <c:v>449.69</c:v>
@@ -45856,13 +44992,13 @@
                   <c:v>455.18</c:v>
                 </c:pt>
                 <c:pt idx="121">
-                  <c:v>448.47999999999945</c:v>
+                  <c:v>448.47999999999934</c:v>
                 </c:pt>
                 <c:pt idx="122">
-                  <c:v>451.92999999999938</c:v>
+                  <c:v>451.92999999999921</c:v>
                 </c:pt>
                 <c:pt idx="123">
-                  <c:v>444.72999999999945</c:v>
+                  <c:v>444.72999999999934</c:v>
                 </c:pt>
                 <c:pt idx="124">
                   <c:v>450.18</c:v>
@@ -45877,7 +45013,7 @@
                   <c:v>459.64000000000038</c:v>
                 </c:pt>
                 <c:pt idx="128">
-                  <c:v>458.42999999999938</c:v>
+                  <c:v>458.42999999999921</c:v>
                 </c:pt>
                 <c:pt idx="129">
                   <c:v>458.21</c:v>
@@ -45913,7 +45049,7 @@
                   <c:v>454.52</c:v>
                 </c:pt>
                 <c:pt idx="140">
-                  <c:v>437.78999999999945</c:v>
+                  <c:v>437.78999999999934</c:v>
                 </c:pt>
                 <c:pt idx="141">
                   <c:v>442.96999999999969</c:v>
@@ -45925,7 +45061,7 @@
                   <c:v>439.35</c:v>
                 </c:pt>
                 <c:pt idx="144">
-                  <c:v>444.28999999999945</c:v>
+                  <c:v>444.28999999999934</c:v>
                 </c:pt>
                 <c:pt idx="145">
                   <c:v>446.06</c:v>
@@ -46027,7 +45163,7 @@
                   <c:v>665.93</c:v>
                 </c:pt>
                 <c:pt idx="178">
-                  <c:v>629.34999999999889</c:v>
+                  <c:v>629.34999999999866</c:v>
                 </c:pt>
                 <c:pt idx="179">
                   <c:v>658.1</c:v>
@@ -46168,7 +45304,7 @@
                   <c:v>588.79999999999995</c:v>
                 </c:pt>
                 <c:pt idx="225">
-                  <c:v>587.35999999999888</c:v>
+                  <c:v>587.35999999999865</c:v>
                 </c:pt>
                 <c:pt idx="226">
                   <c:v>585.59</c:v>
@@ -46249,7 +45385,7 @@
                   <c:v>614.64</c:v>
                 </c:pt>
                 <c:pt idx="252">
-                  <c:v>626.34999999999889</c:v>
+                  <c:v>626.34999999999866</c:v>
                 </c:pt>
                 <c:pt idx="253">
                   <c:v>622.92999999999938</c:v>
@@ -46414,7 +45550,7 @@
                   <c:v>730.07</c:v>
                 </c:pt>
                 <c:pt idx="307">
-                  <c:v>742.34999999999889</c:v>
+                  <c:v>742.34999999999866</c:v>
                 </c:pt>
                 <c:pt idx="308">
                   <c:v>689.12</c:v>
@@ -46576,7 +45712,7 @@
                   <c:v>896.91</c:v>
                 </c:pt>
                 <c:pt idx="361">
-                  <c:v>908.34999999999889</c:v>
+                  <c:v>908.34999999999866</c:v>
                 </c:pt>
                 <c:pt idx="362">
                   <c:v>934.82999999999947</c:v>
@@ -46669,7 +45805,7 @@
                   <c:v>902.4</c:v>
                 </c:pt>
                 <c:pt idx="392">
-                  <c:v>918.35999999999888</c:v>
+                  <c:v>918.35999999999865</c:v>
                 </c:pt>
                 <c:pt idx="393">
                   <c:v>919.81</c:v>
@@ -47569,13 +46705,13 @@
                   <c:v>8077.95</c:v>
                 </c:pt>
                 <c:pt idx="692">
-                  <c:v>8232.3799999999646</c:v>
+                  <c:v>8232.3799999999592</c:v>
                 </c:pt>
                 <c:pt idx="693">
                   <c:v>8074.02</c:v>
                 </c:pt>
                 <c:pt idx="694">
-                  <c:v>8241.7099999999809</c:v>
+                  <c:v>8241.7099999999773</c:v>
                 </c:pt>
                 <c:pt idx="695">
                   <c:v>8789.0400000000009</c:v>
@@ -47632,7 +46768,7 @@
                   <c:v>17500</c:v>
                 </c:pt>
                 <c:pt idx="713">
-                  <c:v>16384.599999999959</c:v>
+                  <c:v>16384.599999999951</c:v>
                 </c:pt>
                 <c:pt idx="714">
                   <c:v>16601.3</c:v>
@@ -47701,7 +46837,7 @@
                   <c:v>15477.2</c:v>
                 </c:pt>
                 <c:pt idx="736">
-                  <c:v>17462.099999999959</c:v>
+                  <c:v>17462.099999999951</c:v>
                 </c:pt>
                 <c:pt idx="737">
                   <c:v>17527.3</c:v>
@@ -47932,13 +47068,13 @@
                   <c:v>8736.25</c:v>
                 </c:pt>
                 <c:pt idx="813">
-                  <c:v>8901.9499999999807</c:v>
+                  <c:v>8901.9499999999753</c:v>
                 </c:pt>
                 <c:pt idx="814">
                   <c:v>8612.81</c:v>
                 </c:pt>
                 <c:pt idx="815">
-                  <c:v>8498.4699999999648</c:v>
+                  <c:v>8498.4699999999593</c:v>
                 </c:pt>
                 <c:pt idx="816">
                   <c:v>8200</c:v>
@@ -48013,7 +47149,7 @@
                   <c:v>8159.2699999999995</c:v>
                 </c:pt>
                 <c:pt idx="840">
-                  <c:v>8286.8799999999646</c:v>
+                  <c:v>8286.8799999999592</c:v>
                 </c:pt>
                 <c:pt idx="841">
                   <c:v>8848.7900000000009</c:v>
@@ -48046,13 +47182,13 @@
                   <c:v>9426.11</c:v>
                 </c:pt>
                 <c:pt idx="851">
-                  <c:v>9251.4699999999648</c:v>
+                  <c:v>9251.4699999999593</c:v>
                 </c:pt>
                 <c:pt idx="852">
                   <c:v>9104.6</c:v>
                 </c:pt>
                 <c:pt idx="853">
-                  <c:v>9233.9699999999648</c:v>
+                  <c:v>9233.9699999999593</c:v>
                 </c:pt>
                 <c:pt idx="854">
                   <c:v>9695.5</c:v>
@@ -48067,16 +47203,16 @@
                   <c:v>9645.67</c:v>
                 </c:pt>
                 <c:pt idx="858">
-                  <c:v>9380.8699999999662</c:v>
+                  <c:v>9380.869999999959</c:v>
                 </c:pt>
                 <c:pt idx="859">
                   <c:v>9223.7300000000068</c:v>
                 </c:pt>
                 <c:pt idx="860">
-                  <c:v>9325.9599999999627</c:v>
+                  <c:v>9325.9599999999555</c:v>
                 </c:pt>
                 <c:pt idx="861">
-                  <c:v>9052.9599999999627</c:v>
+                  <c:v>9052.9599999999555</c:v>
                 </c:pt>
                 <c:pt idx="862">
                   <c:v>8441.44</c:v>
@@ -48109,7 +47245,7 @@
                   <c:v>8522.33</c:v>
                 </c:pt>
                 <c:pt idx="872">
-                  <c:v>8419.8699999999662</c:v>
+                  <c:v>8419.869999999959</c:v>
                 </c:pt>
                 <c:pt idx="873">
                   <c:v>8037.08</c:v>
@@ -49211,25 +48347,25 @@
           </c:val>
         </c:ser>
         <c:marker val="1"/>
-        <c:axId val="105259392"/>
-        <c:axId val="105261696"/>
+        <c:axId val="53963392"/>
+        <c:axId val="53969280"/>
       </c:lineChart>
       <c:dateAx>
-        <c:axId val="105259392"/>
+        <c:axId val="53963392"/>
         <c:scaling>
           <c:orientation val="minMax"/>
         </c:scaling>
         <c:axPos val="b"/>
         <c:numFmt formatCode="dd/mm/yyyy" sourceLinked="1"/>
         <c:tickLblPos val="nextTo"/>
-        <c:crossAx val="105261696"/>
+        <c:crossAx val="53969280"/>
         <c:crosses val="autoZero"/>
         <c:auto val="1"/>
         <c:lblOffset val="100"/>
         <c:baseTimeUnit val="days"/>
       </c:dateAx>
       <c:valAx>
-        <c:axId val="105261696"/>
+        <c:axId val="53969280"/>
         <c:scaling>
           <c:orientation val="minMax"/>
         </c:scaling>
@@ -49237,7 +48373,7 @@
         <c:majorGridlines/>
         <c:numFmt formatCode="General" sourceLinked="1"/>
         <c:tickLblPos val="nextTo"/>
-        <c:crossAx val="105259392"/>
+        <c:crossAx val="53963392"/>
         <c:crosses val="autoZero"/>
         <c:crossBetween val="between"/>
       </c:valAx>
@@ -50983,7 +50119,7 @@
                   <c:v>680.89</c:v>
                 </c:pt>
                 <c:pt idx="20">
-                  <c:v>702.84999999999889</c:v>
+                  <c:v>702.84999999999866</c:v>
                 </c:pt>
                 <c:pt idx="21">
                   <c:v>709.55</c:v>
@@ -51007,7 +50143,7 @@
                   <c:v>740.72</c:v>
                 </c:pt>
                 <c:pt idx="28">
-                  <c:v>741.85999999999888</c:v>
+                  <c:v>741.85999999999865</c:v>
                 </c:pt>
                 <c:pt idx="29">
                   <c:v>743.98</c:v>
@@ -51019,7 +50155,7 @@
                   <c:v>744.16</c:v>
                 </c:pt>
                 <c:pt idx="32">
-                  <c:v>748.84999999999889</c:v>
+                  <c:v>748.84999999999866</c:v>
                 </c:pt>
                 <c:pt idx="33">
                   <c:v>751.91</c:v>
@@ -51064,7 +50200,7 @@
                   <c:v>825.28000000000054</c:v>
                 </c:pt>
                 <c:pt idx="47">
-                  <c:v>809.34999999999889</c:v>
+                  <c:v>809.34999999999866</c:v>
                 </c:pt>
                 <c:pt idx="48">
                   <c:v>857.5</c:v>
@@ -51082,13 +50218,13 @@
                   <c:v>840.17000000000053</c:v>
                 </c:pt>
                 <c:pt idx="53">
-                  <c:v>839.85999999999888</c:v>
+                  <c:v>839.85999999999865</c:v>
                 </c:pt>
                 <c:pt idx="54">
                   <c:v>827.56</c:v>
                 </c:pt>
                 <c:pt idx="55">
-                  <c:v>838.35999999999888</c:v>
+                  <c:v>838.35999999999865</c:v>
                 </c:pt>
                 <c:pt idx="56">
                   <c:v>841.33999999999946</c:v>
@@ -51124,10 +50260,10 @@
                   <c:v>815.62</c:v>
                 </c:pt>
                 <c:pt idx="67">
-                  <c:v>839.35999999999888</c:v>
+                  <c:v>839.35999999999865</c:v>
                 </c:pt>
                 <c:pt idx="68">
-                  <c:v>851.35999999999888</c:v>
+                  <c:v>851.35999999999865</c:v>
                 </c:pt>
                 <c:pt idx="69">
                   <c:v>848.95999999999947</c:v>
@@ -51154,7 +50290,7 @@
                   <c:v>853.17000000000053</c:v>
                 </c:pt>
                 <c:pt idx="77">
-                  <c:v>855.84999999999889</c:v>
+                  <c:v>855.84999999999866</c:v>
                 </c:pt>
                 <c:pt idx="78">
                   <c:v>854.73</c:v>
@@ -53158,7 +52294,7 @@
                   <c:v>15.042</c:v>
                 </c:pt>
                 <c:pt idx="13">
-                  <c:v>15.382000000000017</c:v>
+                  <c:v>15.382000000000021</c:v>
                 </c:pt>
                 <c:pt idx="14">
                   <c:v>16.309000000000001</c:v>
@@ -53167,7 +52303,7 @@
                   <c:v>16.896000000000001</c:v>
                 </c:pt>
                 <c:pt idx="16">
-                  <c:v>17.788999999999959</c:v>
+                  <c:v>17.788999999999948</c:v>
                 </c:pt>
                 <c:pt idx="17">
                   <c:v>17.507000000000001</c:v>
@@ -53179,7 +52315,7 @@
                   <c:v>16.518999999999988</c:v>
                 </c:pt>
                 <c:pt idx="20">
-                  <c:v>16.24599999999996</c:v>
+                  <c:v>16.245999999999952</c:v>
                 </c:pt>
                 <c:pt idx="21">
                   <c:v>16.346</c:v>
@@ -53203,7 +52339,7 @@
                   <c:v>20.125</c:v>
                 </c:pt>
                 <c:pt idx="28">
-                  <c:v>19.657000000000036</c:v>
+                  <c:v>19.657000000000043</c:v>
                 </c:pt>
                 <c:pt idx="29">
                   <c:v>20.312000000000001</c:v>
@@ -53227,7 +52363,7 @@
                   <c:v>19.281999999999989</c:v>
                 </c:pt>
                 <c:pt idx="36">
-                  <c:v>18.78099999999996</c:v>
+                  <c:v>18.780999999999953</c:v>
                 </c:pt>
                 <c:pt idx="37">
                   <c:v>19.733000000000001</c:v>
@@ -53257,7 +52393,7 @@
                   <c:v>16.613000000000035</c:v>
                 </c:pt>
                 <c:pt idx="46">
-                  <c:v>16.46399999999996</c:v>
+                  <c:v>16.463999999999952</c:v>
                 </c:pt>
                 <c:pt idx="47">
                   <c:v>16.753</c:v>
@@ -53275,7 +52411,7 @@
                   <c:v>15.936</c:v>
                 </c:pt>
                 <c:pt idx="52">
-                  <c:v>16.465999999999958</c:v>
+                  <c:v>16.465999999999944</c:v>
                 </c:pt>
                 <c:pt idx="53">
                   <c:v>16.72</c:v>
@@ -53302,7 +52438,7 @@
                   <c:v>17.696999999999999</c:v>
                 </c:pt>
                 <c:pt idx="61">
-                  <c:v>16.882999999999964</c:v>
+                  <c:v>16.882999999999956</c:v>
                 </c:pt>
                 <c:pt idx="62">
                   <c:v>17.379000000000001</c:v>
@@ -53317,7 +52453,7 @@
                   <c:v>18.130000000000031</c:v>
                 </c:pt>
                 <c:pt idx="66">
-                  <c:v>18.488999999999951</c:v>
+                  <c:v>18.488999999999937</c:v>
                 </c:pt>
                 <c:pt idx="67">
                   <c:v>17.829999999999988</c:v>
@@ -53335,10 +52471,10 @@
                   <c:v>16.75</c:v>
                 </c:pt>
                 <c:pt idx="72">
-                  <c:v>17.282999999999959</c:v>
+                  <c:v>17.282999999999948</c:v>
                 </c:pt>
                 <c:pt idx="73">
-                  <c:v>17.486999999999956</c:v>
+                  <c:v>17.486999999999949</c:v>
                 </c:pt>
                 <c:pt idx="74">
                   <c:v>17.193000000000001</c:v>
@@ -53383,10 +52519,10 @@
                   <c:v>18.027000000000001</c:v>
                 </c:pt>
                 <c:pt idx="88">
-                  <c:v>17.611000000000043</c:v>
+                  <c:v>17.61100000000005</c:v>
                 </c:pt>
                 <c:pt idx="89">
-                  <c:v>16.90299999999996</c:v>
+                  <c:v>16.902999999999953</c:v>
                 </c:pt>
                 <c:pt idx="90">
                   <c:v>16.606999999999999</c:v>
@@ -53452,7 +52588,7 @@
                   <c:v>16.695</c:v>
                 </c:pt>
                 <c:pt idx="111">
-                  <c:v>16.475999999999964</c:v>
+                  <c:v>16.475999999999956</c:v>
                 </c:pt>
                 <c:pt idx="112">
                   <c:v>16.391999999999999</c:v>
@@ -53488,7 +52624,7 @@
                   <c:v>17.219000000000001</c:v>
                 </c:pt>
                 <c:pt idx="123">
-                  <c:v>16.90599999999996</c:v>
+                  <c:v>16.905999999999953</c:v>
                 </c:pt>
                 <c:pt idx="124">
                   <c:v>16.481000000000002</c:v>
@@ -53548,7 +52684,7 @@
                   <c:v>14.898</c:v>
                 </c:pt>
                 <c:pt idx="143">
-                  <c:v>14.852000000000023</c:v>
+                  <c:v>14.852000000000027</c:v>
                 </c:pt>
                 <c:pt idx="144">
                   <c:v>14.835000000000004</c:v>
@@ -53569,7 +52705,7 @@
                   <c:v>14.602</c:v>
                 </c:pt>
                 <c:pt idx="150">
-                  <c:v>14.462000000000018</c:v>
+                  <c:v>14.462000000000023</c:v>
                 </c:pt>
                 <c:pt idx="151">
                   <c:v>14.307</c:v>
@@ -53587,7 +52723,7 @@
                   <c:v>15.521000000000001</c:v>
                 </c:pt>
                 <c:pt idx="156">
-                  <c:v>15.876000000000019</c:v>
+                  <c:v>15.876000000000023</c:v>
                 </c:pt>
                 <c:pt idx="157">
                   <c:v>15.751000000000001</c:v>
@@ -53632,7 +52768,7 @@
                   <c:v>14.963000000000006</c:v>
                 </c:pt>
                 <c:pt idx="171">
-                  <c:v>14.955000000000021</c:v>
+                  <c:v>14.955000000000025</c:v>
                 </c:pt>
                 <c:pt idx="172">
                   <c:v>15.005000000000004</c:v>
@@ -54220,73 +53356,73 @@
                   <c:v>1.452</c:v>
                 </c:pt>
                 <c:pt idx="1">
-                  <c:v>1.4257999999999957</c:v>
+                  <c:v>1.4257999999999948</c:v>
                 </c:pt>
                 <c:pt idx="2">
-                  <c:v>1.4264999999999974</c:v>
+                  <c:v>1.426499999999997</c:v>
                 </c:pt>
                 <c:pt idx="3">
-                  <c:v>1.4246999999999974</c:v>
+                  <c:v>1.424699999999997</c:v>
                 </c:pt>
                 <c:pt idx="4">
-                  <c:v>1.4502999999999975</c:v>
+                  <c:v>1.450299999999997</c:v>
                 </c:pt>
                 <c:pt idx="5">
-                  <c:v>1.4506999999999974</c:v>
+                  <c:v>1.450699999999997</c:v>
                 </c:pt>
                 <c:pt idx="6">
-                  <c:v>1.4405999999999974</c:v>
+                  <c:v>1.440599999999997</c:v>
                 </c:pt>
                 <c:pt idx="7">
                   <c:v>1.387</c:v>
                 </c:pt>
                 <c:pt idx="8">
-                  <c:v>1.4226999999999974</c:v>
+                  <c:v>1.422699999999997</c:v>
                 </c:pt>
                 <c:pt idx="9">
-                  <c:v>1.4386999999999974</c:v>
+                  <c:v>1.438699999999997</c:v>
                 </c:pt>
                 <c:pt idx="10">
-                  <c:v>1.4480999999999977</c:v>
+                  <c:v>1.4480999999999973</c:v>
                 </c:pt>
                 <c:pt idx="11">
-                  <c:v>1.4142999999999974</c:v>
+                  <c:v>1.414299999999997</c:v>
                 </c:pt>
                 <c:pt idx="12">
-                  <c:v>1.4225999999999974</c:v>
+                  <c:v>1.422599999999997</c:v>
                 </c:pt>
                 <c:pt idx="13">
-                  <c:v>1.4125999999999974</c:v>
+                  <c:v>1.412599999999997</c:v>
                 </c:pt>
                 <c:pt idx="14">
-                  <c:v>1.4194999999999962</c:v>
+                  <c:v>1.4194999999999955</c:v>
                 </c:pt>
                 <c:pt idx="15">
-                  <c:v>1.4402999999999975</c:v>
+                  <c:v>1.440299999999997</c:v>
                 </c:pt>
                 <c:pt idx="16">
-                  <c:v>1.4612999999999972</c:v>
+                  <c:v>1.4612999999999965</c:v>
                 </c:pt>
                 <c:pt idx="17">
-                  <c:v>1.4429999999999974</c:v>
+                  <c:v>1.442999999999997</c:v>
                 </c:pt>
                 <c:pt idx="18">
-                  <c:v>1.4361999999999975</c:v>
+                  <c:v>1.436199999999997</c:v>
                 </c:pt>
                 <c:pt idx="19">
-                  <c:v>1.4500999999999977</c:v>
+                  <c:v>1.4500999999999973</c:v>
                 </c:pt>
                 <c:pt idx="20">
-                  <c:v>1.4624999999999975</c:v>
+                  <c:v>1.462499999999997</c:v>
                 </c:pt>
                 <c:pt idx="21">
                   <c:v>1.452</c:v>
                 </c:pt>
                 <c:pt idx="22">
-                  <c:v>1.4257999999999957</c:v>
+                  <c:v>1.4257999999999948</c:v>
                 </c:pt>
                 <c:pt idx="23">
-                  <c:v>1.4357999999999957</c:v>
+                  <c:v>1.4357999999999949</c:v>
                 </c:pt>
                 <c:pt idx="24">
                   <c:v>1.3680000000000001</c:v>
@@ -54295,31 +53431,31 @@
                   <c:v>1.3262</c:v>
                 </c:pt>
                 <c:pt idx="26">
-                  <c:v>1.2955999999999974</c:v>
+                  <c:v>1.295599999999997</c:v>
                 </c:pt>
                 <c:pt idx="27">
-                  <c:v>1.3192999999999975</c:v>
+                  <c:v>1.319299999999997</c:v>
                 </c:pt>
                 <c:pt idx="28">
-                  <c:v>1.3110999999999977</c:v>
+                  <c:v>1.3110999999999973</c:v>
                 </c:pt>
                 <c:pt idx="29">
-                  <c:v>1.3230999999999977</c:v>
+                  <c:v>1.3230999999999973</c:v>
                 </c:pt>
                 <c:pt idx="30">
-                  <c:v>1.3072999999999975</c:v>
+                  <c:v>1.307299999999997</c:v>
                 </c:pt>
                 <c:pt idx="31">
                   <c:v>1.2923</c:v>
                 </c:pt>
                 <c:pt idx="32">
-                  <c:v>1.3074999999999977</c:v>
+                  <c:v>1.3074999999999972</c:v>
                 </c:pt>
                 <c:pt idx="33">
-                  <c:v>1.3138999999999974</c:v>
+                  <c:v>1.313899999999997</c:v>
                 </c:pt>
                 <c:pt idx="34">
-                  <c:v>1.3292999999999975</c:v>
+                  <c:v>1.329299999999997</c:v>
                 </c:pt>
                 <c:pt idx="35">
                   <c:v>1.3267</c:v>
@@ -54328,109 +53464,109 @@
                   <c:v>1.3001</c:v>
                 </c:pt>
                 <c:pt idx="37">
-                  <c:v>1.2973999999999977</c:v>
+                  <c:v>1.2973999999999972</c:v>
                 </c:pt>
                 <c:pt idx="38">
-                  <c:v>1.2975999999999974</c:v>
+                  <c:v>1.297599999999997</c:v>
                 </c:pt>
                 <c:pt idx="39">
-                  <c:v>1.2433999999999974</c:v>
+                  <c:v>1.243399999999997</c:v>
                 </c:pt>
                 <c:pt idx="40">
-                  <c:v>1.2186999999999975</c:v>
+                  <c:v>1.218699999999997</c:v>
                 </c:pt>
                 <c:pt idx="41">
-                  <c:v>1.2234999999999971</c:v>
+                  <c:v>1.2234999999999963</c:v>
                 </c:pt>
                 <c:pt idx="42">
-                  <c:v>1.2184999999999975</c:v>
+                  <c:v>1.218499999999997</c:v>
                 </c:pt>
                 <c:pt idx="43">
-                  <c:v>1.2518999999999965</c:v>
+                  <c:v>1.2518999999999956</c:v>
                 </c:pt>
                 <c:pt idx="44">
                   <c:v>1.2602</c:v>
                 </c:pt>
                 <c:pt idx="45">
-                  <c:v>1.2345999999999975</c:v>
+                  <c:v>1.234599999999997</c:v>
                 </c:pt>
                 <c:pt idx="46">
-                  <c:v>1.2475999999999972</c:v>
+                  <c:v>1.2475999999999965</c:v>
                 </c:pt>
                 <c:pt idx="47">
-                  <c:v>1.2728999999999975</c:v>
+                  <c:v>1.272899999999997</c:v>
                 </c:pt>
                 <c:pt idx="48">
-                  <c:v>1.2575999999999972</c:v>
+                  <c:v>1.2575999999999965</c:v>
                 </c:pt>
                 <c:pt idx="49">
-                  <c:v>1.2496999999999971</c:v>
+                  <c:v>1.2496999999999963</c:v>
                 </c:pt>
                 <c:pt idx="50">
-                  <c:v>1.2291999999999974</c:v>
+                  <c:v>1.229199999999997</c:v>
                 </c:pt>
                 <c:pt idx="51">
-                  <c:v>1.2337999999999965</c:v>
+                  <c:v>1.2337999999999956</c:v>
                 </c:pt>
                 <c:pt idx="52">
-                  <c:v>1.2286999999999975</c:v>
+                  <c:v>1.228699999999997</c:v>
                 </c:pt>
                 <c:pt idx="53">
-                  <c:v>1.2178999999999962</c:v>
+                  <c:v>1.2178999999999955</c:v>
                 </c:pt>
                 <c:pt idx="54">
-                  <c:v>1.2374999999999972</c:v>
+                  <c:v>1.2374999999999965</c:v>
                 </c:pt>
                 <c:pt idx="55">
-                  <c:v>1.2554999999999974</c:v>
+                  <c:v>1.255499999999997</c:v>
                 </c:pt>
                 <c:pt idx="56">
-                  <c:v>1.2487999999999975</c:v>
+                  <c:v>1.248799999999997</c:v>
                 </c:pt>
                 <c:pt idx="57">
-                  <c:v>1.2490999999999974</c:v>
+                  <c:v>1.249099999999997</c:v>
                 </c:pt>
                 <c:pt idx="58">
-                  <c:v>1.2413999999999972</c:v>
+                  <c:v>1.2413999999999967</c:v>
                 </c:pt>
                 <c:pt idx="59">
-                  <c:v>1.2467999999999975</c:v>
+                  <c:v>1.246799999999997</c:v>
                 </c:pt>
                 <c:pt idx="60">
-                  <c:v>1.2294999999999972</c:v>
+                  <c:v>1.2294999999999965</c:v>
                 </c:pt>
                 <c:pt idx="61">
-                  <c:v>1.2170999999999974</c:v>
+                  <c:v>1.217099999999997</c:v>
                 </c:pt>
                 <c:pt idx="62">
-                  <c:v>1.2393999999999972</c:v>
+                  <c:v>1.2393999999999965</c:v>
                 </c:pt>
                 <c:pt idx="63">
-                  <c:v>1.2469999999999977</c:v>
+                  <c:v>1.2469999999999972</c:v>
                 </c:pt>
                 <c:pt idx="64">
-                  <c:v>1.2549999999999975</c:v>
+                  <c:v>1.254999999999997</c:v>
                 </c:pt>
                 <c:pt idx="65">
-                  <c:v>1.2372999999999974</c:v>
+                  <c:v>1.237299999999997</c:v>
                 </c:pt>
                 <c:pt idx="66">
                   <c:v>1.2524</c:v>
                 </c:pt>
                 <c:pt idx="67">
-                  <c:v>1.2812999999999977</c:v>
+                  <c:v>1.2812999999999972</c:v>
                 </c:pt>
                 <c:pt idx="68">
-                  <c:v>1.2950999999999975</c:v>
+                  <c:v>1.295099999999997</c:v>
                 </c:pt>
                 <c:pt idx="69">
                   <c:v>1.2981</c:v>
                 </c:pt>
                 <c:pt idx="70">
-                  <c:v>1.2890999999999975</c:v>
+                  <c:v>1.289099999999997</c:v>
                 </c:pt>
                 <c:pt idx="71">
-                  <c:v>1.3034999999999974</c:v>
+                  <c:v>1.303499999999997</c:v>
                 </c:pt>
                 <c:pt idx="72">
                   <c:v>1.2804</c:v>
@@ -54442,52 +53578,52 @@
                   <c:v>1.2745</c:v>
                 </c:pt>
                 <c:pt idx="75">
-                  <c:v>1.2775999999999974</c:v>
+                  <c:v>1.277599999999997</c:v>
                 </c:pt>
                 <c:pt idx="76">
-                  <c:v>1.2717999999999972</c:v>
+                  <c:v>1.2717999999999965</c:v>
                 </c:pt>
                 <c:pt idx="77">
                   <c:v>1.3027</c:v>
                 </c:pt>
                 <c:pt idx="78">
-                  <c:v>1.2891999999999975</c:v>
+                  <c:v>1.289199999999997</c:v>
                 </c:pt>
                 <c:pt idx="79">
-                  <c:v>1.3095999999999974</c:v>
+                  <c:v>1.309599999999997</c:v>
                 </c:pt>
                 <c:pt idx="80">
-                  <c:v>1.2994999999999974</c:v>
+                  <c:v>1.299499999999997</c:v>
                 </c:pt>
                 <c:pt idx="81">
-                  <c:v>1.3134999999999974</c:v>
+                  <c:v>1.313499999999997</c:v>
                 </c:pt>
                 <c:pt idx="82">
-                  <c:v>1.3035999999999974</c:v>
+                  <c:v>1.303599999999997</c:v>
                 </c:pt>
                 <c:pt idx="83">
-                  <c:v>1.3011999999999975</c:v>
+                  <c:v>1.301199999999997</c:v>
                 </c:pt>
                 <c:pt idx="84">
-                  <c:v>1.2875999999999974</c:v>
+                  <c:v>1.287599999999997</c:v>
                 </c:pt>
                 <c:pt idx="85">
                   <c:v>1.2887</c:v>
                 </c:pt>
                 <c:pt idx="86">
-                  <c:v>1.2950999999999975</c:v>
+                  <c:v>1.295099999999997</c:v>
                 </c:pt>
                 <c:pt idx="87">
-                  <c:v>1.3197999999999974</c:v>
+                  <c:v>1.319799999999997</c:v>
                 </c:pt>
                 <c:pt idx="88">
                   <c:v>1.3593</c:v>
                 </c:pt>
                 <c:pt idx="89">
-                  <c:v>1.3492999999999977</c:v>
+                  <c:v>1.3492999999999973</c:v>
                 </c:pt>
                 <c:pt idx="90">
-                  <c:v>1.3396999999999974</c:v>
+                  <c:v>1.339699999999997</c:v>
                 </c:pt>
                 <c:pt idx="91">
                   <c:v>1.3066</c:v>
@@ -54502,22 +53638,22 @@
                   <c:v>1.3129</c:v>
                 </c:pt>
                 <c:pt idx="95">
-                  <c:v>1.3075999999999974</c:v>
+                  <c:v>1.307599999999997</c:v>
                 </c:pt>
                 <c:pt idx="96">
-                  <c:v>1.3190999999999977</c:v>
+                  <c:v>1.3190999999999973</c:v>
                 </c:pt>
                 <c:pt idx="97">
-                  <c:v>1.3213999999999975</c:v>
+                  <c:v>1.321399999999997</c:v>
                 </c:pt>
                 <c:pt idx="98">
-                  <c:v>1.3336999999999977</c:v>
+                  <c:v>1.3336999999999972</c:v>
                 </c:pt>
                 <c:pt idx="99">
-                  <c:v>1.3472999999999977</c:v>
+                  <c:v>1.3472999999999973</c:v>
                 </c:pt>
                 <c:pt idx="100">
-                  <c:v>1.3391999999999977</c:v>
+                  <c:v>1.3391999999999973</c:v>
                 </c:pt>
                 <c:pt idx="101">
                   <c:v>1.3321000000000001</c:v>
@@ -54526,7 +53662,7 @@
                   <c:v>1.3362000000000001</c:v>
                 </c:pt>
                 <c:pt idx="103">
-                  <c:v>1.3514999999999975</c:v>
+                  <c:v>1.351499999999997</c:v>
                 </c:pt>
                 <c:pt idx="104">
                   <c:v>1.3571</c:v>
@@ -54538,16 +53674,16 @@
                   <c:v>1.3852</c:v>
                 </c:pt>
                 <c:pt idx="107">
-                  <c:v>1.4169999999999972</c:v>
+                  <c:v>1.4169999999999965</c:v>
                 </c:pt>
                 <c:pt idx="108">
-                  <c:v>1.4122999999999977</c:v>
+                  <c:v>1.4122999999999972</c:v>
                 </c:pt>
                 <c:pt idx="109">
-                  <c:v>1.3837999999999975</c:v>
+                  <c:v>1.383799999999997</c:v>
                 </c:pt>
                 <c:pt idx="110">
-                  <c:v>1.4041999999999975</c:v>
+                  <c:v>1.404199999999997</c:v>
                 </c:pt>
                 <c:pt idx="111">
                   <c:v>1.3967000000000001</c:v>
@@ -54562,31 +53698,31 @@
                   <c:v>1.3940999999999999</c:v>
                 </c:pt>
                 <c:pt idx="115">
-                  <c:v>1.4133999999999962</c:v>
+                  <c:v>1.4133999999999955</c:v>
                 </c:pt>
                 <c:pt idx="116">
-                  <c:v>1.4017999999999955</c:v>
+                  <c:v>1.4017999999999946</c:v>
                 </c:pt>
                 <c:pt idx="117">
-                  <c:v>1.4091999999999965</c:v>
+                  <c:v>1.4091999999999956</c:v>
                 </c:pt>
                 <c:pt idx="118">
-                  <c:v>1.4240999999999975</c:v>
+                  <c:v>1.424099999999997</c:v>
                 </c:pt>
                 <c:pt idx="119">
-                  <c:v>1.4003999999999974</c:v>
+                  <c:v>1.400399999999997</c:v>
                 </c:pt>
                 <c:pt idx="120">
-                  <c:v>1.3779999999999974</c:v>
+                  <c:v>1.377999999999997</c:v>
                 </c:pt>
                 <c:pt idx="121">
-                  <c:v>1.3532999999999977</c:v>
+                  <c:v>1.3532999999999973</c:v>
                 </c:pt>
                 <c:pt idx="122">
                   <c:v>1.3543000000000001</c:v>
                 </c:pt>
                 <c:pt idx="123">
-                  <c:v>1.3473999999999977</c:v>
+                  <c:v>1.3473999999999973</c:v>
                 </c:pt>
                 <c:pt idx="124">
                   <c:v>1.3309</c:v>
@@ -54595,7 +53731,7 @@
                   <c:v>1.3348</c:v>
                 </c:pt>
                 <c:pt idx="126">
-                  <c:v>1.3411999999999977</c:v>
+                  <c:v>1.3411999999999973</c:v>
                 </c:pt>
                 <c:pt idx="127">
                   <c:v>1.3285</c:v>
@@ -54610,10 +53746,10 @@
                   <c:v>1.3285</c:v>
                 </c:pt>
                 <c:pt idx="131">
-                  <c:v>1.3234999999999975</c:v>
+                  <c:v>1.323499999999997</c:v>
                 </c:pt>
                 <c:pt idx="132">
-                  <c:v>1.3133999999999975</c:v>
+                  <c:v>1.313399999999997</c:v>
                 </c:pt>
                 <c:pt idx="133">
                   <c:v>1.3104</c:v>
@@ -54622,10 +53758,10 @@
                   <c:v>1.3008</c:v>
                 </c:pt>
                 <c:pt idx="135">
-                  <c:v>1.2768999999999975</c:v>
+                  <c:v>1.276899999999997</c:v>
                 </c:pt>
                 <c:pt idx="136">
-                  <c:v>1.2751999999999974</c:v>
+                  <c:v>1.275199999999997</c:v>
                 </c:pt>
                 <c:pt idx="137">
                   <c:v>1.2845</c:v>
@@ -54640,58 +53776,58 @@
                   <c:v>1.3068</c:v>
                 </c:pt>
                 <c:pt idx="141">
-                  <c:v>1.3076999999999974</c:v>
+                  <c:v>1.307699999999997</c:v>
                 </c:pt>
                 <c:pt idx="142">
-                  <c:v>1.3030999999999975</c:v>
+                  <c:v>1.303099999999997</c:v>
                 </c:pt>
                 <c:pt idx="143">
                   <c:v>1.3123</c:v>
                 </c:pt>
                 <c:pt idx="144">
-                  <c:v>1.3154999999999974</c:v>
+                  <c:v>1.315499999999997</c:v>
                 </c:pt>
                 <c:pt idx="145">
-                  <c:v>1.3071999999999975</c:v>
+                  <c:v>1.307199999999997</c:v>
                 </c:pt>
                 <c:pt idx="146">
-                  <c:v>1.2832999999999977</c:v>
+                  <c:v>1.2832999999999972</c:v>
                 </c:pt>
                 <c:pt idx="147">
-                  <c:v>1.2972999999999975</c:v>
+                  <c:v>1.297299999999997</c:v>
                 </c:pt>
                 <c:pt idx="148">
-                  <c:v>1.2975999999999974</c:v>
+                  <c:v>1.297599999999997</c:v>
                 </c:pt>
                 <c:pt idx="149">
-                  <c:v>1.2838999999999972</c:v>
+                  <c:v>1.2838999999999965</c:v>
                 </c:pt>
                 <c:pt idx="150">
-                  <c:v>1.2813999999999974</c:v>
+                  <c:v>1.281399999999997</c:v>
                 </c:pt>
                 <c:pt idx="151">
-                  <c:v>1.2751999999999974</c:v>
+                  <c:v>1.275199999999997</c:v>
                 </c:pt>
                 <c:pt idx="152">
-                  <c:v>1.2728999999999975</c:v>
+                  <c:v>1.272899999999997</c:v>
                 </c:pt>
                 <c:pt idx="153">
                   <c:v>1.2584</c:v>
                 </c:pt>
                 <c:pt idx="154">
-                  <c:v>1.2630999999999974</c:v>
+                  <c:v>1.263099999999997</c:v>
                 </c:pt>
                 <c:pt idx="155">
-                  <c:v>1.2706999999999977</c:v>
+                  <c:v>1.2706999999999973</c:v>
                 </c:pt>
                 <c:pt idx="156">
-                  <c:v>1.2727999999999977</c:v>
+                  <c:v>1.2727999999999973</c:v>
                 </c:pt>
                 <c:pt idx="157">
                   <c:v>1.2843</c:v>
                 </c:pt>
                 <c:pt idx="158">
-                  <c:v>1.2874999999999974</c:v>
+                  <c:v>1.287499999999997</c:v>
                 </c:pt>
                 <c:pt idx="159">
                   <c:v>1.3203</c:v>
@@ -54703,40 +53839,40 @@
                   <c:v>1.2948</c:v>
                 </c:pt>
                 <c:pt idx="162">
-                  <c:v>1.2890999999999975</c:v>
+                  <c:v>1.289099999999997</c:v>
                 </c:pt>
                 <c:pt idx="163">
-                  <c:v>1.3053999999999975</c:v>
+                  <c:v>1.305399999999997</c:v>
                 </c:pt>
                 <c:pt idx="164">
                   <c:v>1.3204</c:v>
                 </c:pt>
                 <c:pt idx="165">
-                  <c:v>1.3016999999999974</c:v>
+                  <c:v>1.301699999999997</c:v>
                 </c:pt>
                 <c:pt idx="166">
-                  <c:v>1.3290999999999977</c:v>
+                  <c:v>1.3290999999999973</c:v>
                 </c:pt>
                 <c:pt idx="167">
-                  <c:v>1.3211999999999977</c:v>
+                  <c:v>1.3211999999999973</c:v>
                 </c:pt>
                 <c:pt idx="168">
-                  <c:v>1.3032999999999975</c:v>
+                  <c:v>1.303299999999997</c:v>
                 </c:pt>
                 <c:pt idx="169">
-                  <c:v>1.3036999999999974</c:v>
+                  <c:v>1.303699999999997</c:v>
                 </c:pt>
                 <c:pt idx="170">
                   <c:v>1.3083</c:v>
                 </c:pt>
                 <c:pt idx="171">
-                  <c:v>1.2992999999999975</c:v>
+                  <c:v>1.299299999999997</c:v>
                 </c:pt>
                 <c:pt idx="172">
-                  <c:v>1.2918999999999972</c:v>
+                  <c:v>1.2918999999999965</c:v>
                 </c:pt>
                 <c:pt idx="173">
-                  <c:v>1.3173999999999975</c:v>
+                  <c:v>1.317399999999997</c:v>
                 </c:pt>
                 <c:pt idx="174">
                   <c:v>1.3</c:v>
@@ -54745,7 +53881,7 @@
                   <c:v>1.272</c:v>
                 </c:pt>
                 <c:pt idx="176">
-                  <c:v>1.2712999999999974</c:v>
+                  <c:v>1.271299999999997</c:v>
                 </c:pt>
               </c:numCache>
             </c:numRef>
@@ -55315,28 +54451,28 @@
                 <c:formatCode>General</c:formatCode>
                 <c:ptCount val="177"/>
                 <c:pt idx="0">
-                  <c:v>1.0931999999999977</c:v>
+                  <c:v>1.0931999999999973</c:v>
                 </c:pt>
                 <c:pt idx="1">
-                  <c:v>1.0916999999999975</c:v>
+                  <c:v>1.091699999999997</c:v>
                 </c:pt>
                 <c:pt idx="2">
-                  <c:v>1.0796999999999974</c:v>
+                  <c:v>1.079699999999997</c:v>
                 </c:pt>
                 <c:pt idx="3">
-                  <c:v>1.0836999999999977</c:v>
+                  <c:v>1.0836999999999972</c:v>
                 </c:pt>
                 <c:pt idx="4">
-                  <c:v>1.1158999999999974</c:v>
+                  <c:v>1.115899999999997</c:v>
                 </c:pt>
                 <c:pt idx="5">
-                  <c:v>1.1259999999999974</c:v>
+                  <c:v>1.125999999999997</c:v>
                 </c:pt>
                 <c:pt idx="6">
-                  <c:v>1.1134999999999977</c:v>
+                  <c:v>1.1134999999999973</c:v>
                 </c:pt>
                 <c:pt idx="7">
-                  <c:v>1.0933999999999977</c:v>
+                  <c:v>1.0933999999999973</c:v>
                 </c:pt>
                 <c:pt idx="8">
                   <c:v>1.1004</c:v>
@@ -55375,7 +54511,7 @@
                   <c:v>1.1224000000000001</c:v>
                 </c:pt>
                 <c:pt idx="20">
-                  <c:v>1.1114999999999977</c:v>
+                  <c:v>1.1114999999999973</c:v>
                 </c:pt>
                 <c:pt idx="21">
                   <c:v>1.1367</c:v>
@@ -55384,25 +54520,25 @@
                   <c:v>1.1251</c:v>
                 </c:pt>
                 <c:pt idx="23">
-                  <c:v>1.1276999999999975</c:v>
+                  <c:v>1.127699999999997</c:v>
                 </c:pt>
                 <c:pt idx="24">
-                  <c:v>1.1116999999999975</c:v>
+                  <c:v>1.111699999999997</c:v>
                 </c:pt>
                 <c:pt idx="25">
-                  <c:v>1.1135999999999975</c:v>
+                  <c:v>1.113599999999997</c:v>
                 </c:pt>
                 <c:pt idx="26">
-                  <c:v>1.1054999999999977</c:v>
+                  <c:v>1.1054999999999973</c:v>
                 </c:pt>
                 <c:pt idx="27">
-                  <c:v>1.1035999999999975</c:v>
+                  <c:v>1.103599999999997</c:v>
                 </c:pt>
                 <c:pt idx="28">
-                  <c:v>1.0975999999999975</c:v>
+                  <c:v>1.097599999999997</c:v>
                 </c:pt>
                 <c:pt idx="29">
-                  <c:v>1.1173999999999977</c:v>
+                  <c:v>1.1173999999999973</c:v>
                 </c:pt>
                 <c:pt idx="30">
                   <c:v>1.1085</c:v>
@@ -55414,16 +54550,16 @@
                   <c:v>1.1326000000000001</c:v>
                 </c:pt>
                 <c:pt idx="33">
-                  <c:v>1.1197999999999975</c:v>
+                  <c:v>1.119799999999997</c:v>
                 </c:pt>
                 <c:pt idx="34">
-                  <c:v>1.1155999999999975</c:v>
+                  <c:v>1.115599999999997</c:v>
                 </c:pt>
                 <c:pt idx="35">
                   <c:v>1.1233</c:v>
                 </c:pt>
                 <c:pt idx="36">
-                  <c:v>1.1154999999999977</c:v>
+                  <c:v>1.1154999999999973</c:v>
                 </c:pt>
                 <c:pt idx="37">
                   <c:v>1.1226</c:v>
@@ -55444,10 +54580,10 @@
                   <c:v>1.0987</c:v>
                 </c:pt>
                 <c:pt idx="43">
-                  <c:v>1.1137999999999975</c:v>
+                  <c:v>1.113799999999997</c:v>
                 </c:pt>
                 <c:pt idx="44">
-                  <c:v>1.0855999999999975</c:v>
+                  <c:v>1.085599999999997</c:v>
                 </c:pt>
                 <c:pt idx="45">
                   <c:v>1.0588</c:v>
@@ -55456,22 +54592,22 @@
                   <c:v>1.0587</c:v>
                 </c:pt>
                 <c:pt idx="47">
-                  <c:v>1.0672999999999975</c:v>
+                  <c:v>1.067299999999997</c:v>
                 </c:pt>
                 <c:pt idx="48">
                   <c:v>1.0562</c:v>
                 </c:pt>
                 <c:pt idx="49">
-                  <c:v>1.0450999999999975</c:v>
+                  <c:v>1.045099999999997</c:v>
                 </c:pt>
                 <c:pt idx="50">
-                  <c:v>1.0455999999999974</c:v>
+                  <c:v>1.045599999999997</c:v>
                 </c:pt>
                 <c:pt idx="51">
-                  <c:v>1.0515999999999974</c:v>
+                  <c:v>1.051599999999997</c:v>
                 </c:pt>
                 <c:pt idx="52">
-                  <c:v>1.0532999999999975</c:v>
+                  <c:v>1.053299999999997</c:v>
                 </c:pt>
                 <c:pt idx="53">
                   <c:v>1.0644</c:v>
@@ -55480,7 +54616,7 @@
                   <c:v>1.0703</c:v>
                 </c:pt>
                 <c:pt idx="55">
-                  <c:v>1.0698999999999974</c:v>
+                  <c:v>1.069899999999997</c:v>
                 </c:pt>
                 <c:pt idx="56">
                   <c:v>1.0784</c:v>
@@ -55489,7 +54625,7 @@
                   <c:v>1.0641</c:v>
                 </c:pt>
                 <c:pt idx="58">
-                  <c:v>1.0613999999999975</c:v>
+                  <c:v>1.061399999999997</c:v>
                 </c:pt>
                 <c:pt idx="59">
                   <c:v>1.0563</c:v>
@@ -55498,31 +54634,31 @@
                   <c:v>1.0623</c:v>
                 </c:pt>
                 <c:pt idx="61">
-                  <c:v>1.0671999999999977</c:v>
+                  <c:v>1.0671999999999973</c:v>
                 </c:pt>
                 <c:pt idx="62">
-                  <c:v>1.0737999999999974</c:v>
+                  <c:v>1.073799999999997</c:v>
                 </c:pt>
                 <c:pt idx="63">
-                  <c:v>1.0798999999999974</c:v>
+                  <c:v>1.079899999999997</c:v>
                 </c:pt>
                 <c:pt idx="64">
-                  <c:v>1.0651999999999975</c:v>
+                  <c:v>1.065199999999997</c:v>
                 </c:pt>
                 <c:pt idx="65">
-                  <c:v>1.0589999999999977</c:v>
+                  <c:v>1.0589999999999973</c:v>
                 </c:pt>
                 <c:pt idx="66">
-                  <c:v>1.0611999999999975</c:v>
+                  <c:v>1.061199999999997</c:v>
                 </c:pt>
                 <c:pt idx="67">
                   <c:v>1.0728</c:v>
                 </c:pt>
                 <c:pt idx="68">
-                  <c:v>1.0896999999999974</c:v>
+                  <c:v>1.089699999999997</c:v>
                 </c:pt>
                 <c:pt idx="69">
-                  <c:v>1.0997999999999977</c:v>
+                  <c:v>1.0997999999999972</c:v>
                 </c:pt>
                 <c:pt idx="70">
                   <c:v>1.0931</c:v>
@@ -55537,10 +54673,10 @@
                   <c:v>1.1282000000000001</c:v>
                 </c:pt>
                 <c:pt idx="74">
-                  <c:v>1.1195999999999977</c:v>
+                  <c:v>1.1195999999999973</c:v>
                 </c:pt>
                 <c:pt idx="75">
-                  <c:v>1.1197999999999975</c:v>
+                  <c:v>1.119799999999997</c:v>
                 </c:pt>
                 <c:pt idx="76">
                   <c:v>1.1194</c:v>
@@ -55576,7 +54712,7 @@
                   <c:v>1.1859</c:v>
                 </c:pt>
                 <c:pt idx="87">
-                  <c:v>1.2034999999999965</c:v>
+                  <c:v>1.2034999999999956</c:v>
                 </c:pt>
                 <c:pt idx="88">
                   <c:v>1.1942999999999999</c:v>
@@ -55627,10 +54763,10 @@
                   <c:v>1.1998</c:v>
                 </c:pt>
                 <c:pt idx="104">
-                  <c:v>1.2029999999999974</c:v>
+                  <c:v>1.202999999999997</c:v>
                 </c:pt>
                 <c:pt idx="105">
-                  <c:v>1.2186999999999975</c:v>
+                  <c:v>1.218699999999997</c:v>
                 </c:pt>
                 <c:pt idx="106">
                   <c:v>1.2222</c:v>
@@ -55642,43 +54778,43 @@
                   <c:v>1.2462</c:v>
                 </c:pt>
                 <c:pt idx="109">
-                  <c:v>1.2234999999999971</c:v>
+                  <c:v>1.2234999999999963</c:v>
                 </c:pt>
                 <c:pt idx="110">
-                  <c:v>1.2405999999999975</c:v>
+                  <c:v>1.240599999999997</c:v>
                 </c:pt>
                 <c:pt idx="111">
-                  <c:v>1.2292999999999972</c:v>
+                  <c:v>1.2292999999999967</c:v>
                 </c:pt>
                 <c:pt idx="112">
-                  <c:v>1.2316999999999971</c:v>
+                  <c:v>1.2316999999999962</c:v>
                 </c:pt>
                 <c:pt idx="113">
-                  <c:v>1.2306999999999975</c:v>
+                  <c:v>1.230699999999997</c:v>
                 </c:pt>
                 <c:pt idx="114">
-                  <c:v>1.2288999999999974</c:v>
+                  <c:v>1.228899999999997</c:v>
                 </c:pt>
                 <c:pt idx="115">
-                  <c:v>1.2352999999999974</c:v>
+                  <c:v>1.235299999999997</c:v>
                 </c:pt>
                 <c:pt idx="116">
                   <c:v>1.2323</c:v>
                 </c:pt>
                 <c:pt idx="117">
-                  <c:v>1.2282999999999977</c:v>
+                  <c:v>1.2282999999999973</c:v>
                 </c:pt>
                 <c:pt idx="118">
-                  <c:v>1.2330999999999974</c:v>
+                  <c:v>1.233099999999997</c:v>
                 </c:pt>
                 <c:pt idx="119">
-                  <c:v>1.2287999999999974</c:v>
+                  <c:v>1.228799999999997</c:v>
                 </c:pt>
                 <c:pt idx="120">
-                  <c:v>1.2129999999999974</c:v>
+                  <c:v>1.212999999999997</c:v>
                 </c:pt>
                 <c:pt idx="121">
-                  <c:v>1.1960000000000022</c:v>
+                  <c:v>1.1960000000000026</c:v>
                 </c:pt>
                 <c:pt idx="122">
                   <c:v>1.1943999999999999</c:v>
@@ -55711,10 +54847,10 @@
                   <c:v>1.1685000000000001</c:v>
                 </c:pt>
                 <c:pt idx="132">
-                  <c:v>1.1719999999999977</c:v>
+                  <c:v>1.1719999999999973</c:v>
                 </c:pt>
                 <c:pt idx="133">
-                  <c:v>1.1657999999999977</c:v>
+                  <c:v>1.1657999999999973</c:v>
                 </c:pt>
                 <c:pt idx="134">
                   <c:v>1.1567000000000001</c:v>
@@ -55723,7 +54859,7 @@
                   <c:v>1.1411</c:v>
                 </c:pt>
                 <c:pt idx="136">
-                  <c:v>1.1438999999999975</c:v>
+                  <c:v>1.143899999999997</c:v>
                 </c:pt>
                 <c:pt idx="137">
                   <c:v>1.1623000000000001</c:v>
@@ -55759,19 +54895,19 @@
                   <c:v>1.1387</c:v>
                 </c:pt>
                 <c:pt idx="148">
-                  <c:v>1.1335999999999977</c:v>
+                  <c:v>1.1335999999999973</c:v>
                 </c:pt>
                 <c:pt idx="149">
-                  <c:v>1.1419999999999975</c:v>
+                  <c:v>1.141999999999997</c:v>
                 </c:pt>
                 <c:pt idx="150">
                   <c:v>1.1341000000000001</c:v>
                 </c:pt>
                 <c:pt idx="151">
-                  <c:v>1.1316999999999977</c:v>
+                  <c:v>1.1316999999999973</c:v>
                 </c:pt>
                 <c:pt idx="152">
-                  <c:v>1.1377999999999975</c:v>
+                  <c:v>1.137799999999997</c:v>
                 </c:pt>
                 <c:pt idx="153">
                   <c:v>1.1309</c:v>
@@ -55780,7 +54916,7 @@
                   <c:v>1.1369</c:v>
                 </c:pt>
                 <c:pt idx="155">
-                  <c:v>1.1437999999999977</c:v>
+                  <c:v>1.1437999999999973</c:v>
                 </c:pt>
                 <c:pt idx="156">
                   <c:v>1.1395</c:v>
@@ -55801,13 +54937,13 @@
                   <c:v>1.133</c:v>
                 </c:pt>
                 <c:pt idx="162">
-                  <c:v>1.1294999999999977</c:v>
+                  <c:v>1.1294999999999973</c:v>
                 </c:pt>
                 <c:pt idx="163">
                   <c:v>1.1343000000000001</c:v>
                 </c:pt>
                 <c:pt idx="164">
-                  <c:v>1.1376999999999977</c:v>
+                  <c:v>1.1376999999999973</c:v>
                 </c:pt>
                 <c:pt idx="165">
                   <c:v>1.1240000000000001</c:v>
@@ -55819,10 +54955,10 @@
                   <c:v>1.1314</c:v>
                 </c:pt>
                 <c:pt idx="168">
-                  <c:v>1.1217999999999975</c:v>
+                  <c:v>1.121799999999997</c:v>
                 </c:pt>
                 <c:pt idx="169">
-                  <c:v>1.1215999999999977</c:v>
+                  <c:v>1.1215999999999973</c:v>
                 </c:pt>
                 <c:pt idx="170">
                   <c:v>1.1302000000000001</c:v>
@@ -55837,10 +54973,10 @@
                   <c:v>1.1202000000000001</c:v>
                 </c:pt>
                 <c:pt idx="174">
-                  <c:v>1.1234999999999977</c:v>
+                  <c:v>1.1234999999999973</c:v>
                 </c:pt>
                 <c:pt idx="175">
-                  <c:v>1.1157999999999975</c:v>
+                  <c:v>1.115799999999997</c:v>
                 </c:pt>
                 <c:pt idx="176">
                   <c:v>1.1204000000000001</c:v>
@@ -56413,28 +55549,28 @@
                 <c:formatCode>General</c:formatCode>
                 <c:ptCount val="177"/>
                 <c:pt idx="0">
-                  <c:v>1.0931999999999977</c:v>
+                  <c:v>1.0931999999999973</c:v>
                 </c:pt>
                 <c:pt idx="1">
-                  <c:v>1.0916999999999975</c:v>
+                  <c:v>1.091699999999997</c:v>
                 </c:pt>
                 <c:pt idx="2">
-                  <c:v>1.0796999999999974</c:v>
+                  <c:v>1.079699999999997</c:v>
                 </c:pt>
                 <c:pt idx="3">
-                  <c:v>1.0836999999999977</c:v>
+                  <c:v>1.0836999999999972</c:v>
                 </c:pt>
                 <c:pt idx="4">
-                  <c:v>1.1158999999999974</c:v>
+                  <c:v>1.115899999999997</c:v>
                 </c:pt>
                 <c:pt idx="5">
-                  <c:v>1.1259999999999974</c:v>
+                  <c:v>1.125999999999997</c:v>
                 </c:pt>
                 <c:pt idx="6">
-                  <c:v>1.1134999999999977</c:v>
+                  <c:v>1.1134999999999973</c:v>
                 </c:pt>
                 <c:pt idx="7">
-                  <c:v>1.0933999999999977</c:v>
+                  <c:v>1.0933999999999973</c:v>
                 </c:pt>
                 <c:pt idx="8">
                   <c:v>1.1004</c:v>
@@ -56473,7 +55609,7 @@
                   <c:v>1.1224000000000001</c:v>
                 </c:pt>
                 <c:pt idx="20">
-                  <c:v>1.1114999999999977</c:v>
+                  <c:v>1.1114999999999973</c:v>
                 </c:pt>
                 <c:pt idx="21">
                   <c:v>1.1367</c:v>
@@ -56482,25 +55618,25 @@
                   <c:v>1.1251</c:v>
                 </c:pt>
                 <c:pt idx="23">
-                  <c:v>1.1276999999999975</c:v>
+                  <c:v>1.127699999999997</c:v>
                 </c:pt>
                 <c:pt idx="24">
-                  <c:v>1.1116999999999975</c:v>
+                  <c:v>1.111699999999997</c:v>
                 </c:pt>
                 <c:pt idx="25">
-                  <c:v>1.1135999999999975</c:v>
+                  <c:v>1.113599999999997</c:v>
                 </c:pt>
                 <c:pt idx="26">
-                  <c:v>1.1054999999999977</c:v>
+                  <c:v>1.1054999999999973</c:v>
                 </c:pt>
                 <c:pt idx="27">
-                  <c:v>1.1035999999999975</c:v>
+                  <c:v>1.103599999999997</c:v>
                 </c:pt>
                 <c:pt idx="28">
-                  <c:v>1.0975999999999975</c:v>
+                  <c:v>1.097599999999997</c:v>
                 </c:pt>
                 <c:pt idx="29">
-                  <c:v>1.1173999999999977</c:v>
+                  <c:v>1.1173999999999973</c:v>
                 </c:pt>
                 <c:pt idx="30">
                   <c:v>1.1085</c:v>
@@ -56512,16 +55648,16 @@
                   <c:v>1.1326000000000001</c:v>
                 </c:pt>
                 <c:pt idx="33">
-                  <c:v>1.1197999999999975</c:v>
+                  <c:v>1.119799999999997</c:v>
                 </c:pt>
                 <c:pt idx="34">
-                  <c:v>1.1155999999999975</c:v>
+                  <c:v>1.115599999999997</c:v>
                 </c:pt>
                 <c:pt idx="35">
                   <c:v>1.1233</c:v>
                 </c:pt>
                 <c:pt idx="36">
-                  <c:v>1.1154999999999977</c:v>
+                  <c:v>1.1154999999999973</c:v>
                 </c:pt>
                 <c:pt idx="37">
                   <c:v>1.1226</c:v>
@@ -56542,10 +55678,10 @@
                   <c:v>1.0987</c:v>
                 </c:pt>
                 <c:pt idx="43">
-                  <c:v>1.1137999999999975</c:v>
+                  <c:v>1.113799999999997</c:v>
                 </c:pt>
                 <c:pt idx="44">
-                  <c:v>1.0855999999999975</c:v>
+                  <c:v>1.085599999999997</c:v>
                 </c:pt>
                 <c:pt idx="45">
                   <c:v>1.0588</c:v>
@@ -56554,22 +55690,22 @@
                   <c:v>1.0587</c:v>
                 </c:pt>
                 <c:pt idx="47">
-                  <c:v>1.0672999999999975</c:v>
+                  <c:v>1.067299999999997</c:v>
                 </c:pt>
                 <c:pt idx="48">
                   <c:v>1.0562</c:v>
                 </c:pt>
                 <c:pt idx="49">
-                  <c:v>1.0450999999999975</c:v>
+                  <c:v>1.045099999999997</c:v>
                 </c:pt>
                 <c:pt idx="50">
-                  <c:v>1.0455999999999974</c:v>
+                  <c:v>1.045599999999997</c:v>
                 </c:pt>
                 <c:pt idx="51">
-                  <c:v>1.0515999999999974</c:v>
+                  <c:v>1.051599999999997</c:v>
                 </c:pt>
                 <c:pt idx="52">
-                  <c:v>1.0532999999999975</c:v>
+                  <c:v>1.053299999999997</c:v>
                 </c:pt>
                 <c:pt idx="53">
                   <c:v>1.0644</c:v>
@@ -56578,7 +55714,7 @@
                   <c:v>1.0703</c:v>
                 </c:pt>
                 <c:pt idx="55">
-                  <c:v>1.0698999999999974</c:v>
+                  <c:v>1.069899999999997</c:v>
                 </c:pt>
                 <c:pt idx="56">
                   <c:v>1.0784</c:v>
@@ -56587,7 +55723,7 @@
                   <c:v>1.0641</c:v>
                 </c:pt>
                 <c:pt idx="58">
-                  <c:v>1.0613999999999975</c:v>
+                  <c:v>1.061399999999997</c:v>
                 </c:pt>
                 <c:pt idx="59">
                   <c:v>1.0563</c:v>
@@ -56596,31 +55732,31 @@
                   <c:v>1.0623</c:v>
                 </c:pt>
                 <c:pt idx="61">
-                  <c:v>1.0671999999999977</c:v>
+                  <c:v>1.0671999999999973</c:v>
                 </c:pt>
                 <c:pt idx="62">
-                  <c:v>1.0737999999999974</c:v>
+                  <c:v>1.073799999999997</c:v>
                 </c:pt>
                 <c:pt idx="63">
-                  <c:v>1.0798999999999974</c:v>
+                  <c:v>1.079899999999997</c:v>
                 </c:pt>
                 <c:pt idx="64">
-                  <c:v>1.0651999999999975</c:v>
+                  <c:v>1.065199999999997</c:v>
                 </c:pt>
                 <c:pt idx="65">
-                  <c:v>1.0589999999999977</c:v>
+                  <c:v>1.0589999999999973</c:v>
                 </c:pt>
                 <c:pt idx="66">
-                  <c:v>1.0611999999999975</c:v>
+                  <c:v>1.061199999999997</c:v>
                 </c:pt>
                 <c:pt idx="67">
                   <c:v>1.0728</c:v>
                 </c:pt>
                 <c:pt idx="68">
-                  <c:v>1.0896999999999974</c:v>
+                  <c:v>1.089699999999997</c:v>
                 </c:pt>
                 <c:pt idx="69">
-                  <c:v>1.0997999999999977</c:v>
+                  <c:v>1.0997999999999972</c:v>
                 </c:pt>
                 <c:pt idx="70">
                   <c:v>1.0931</c:v>
@@ -56635,10 +55771,10 @@
                   <c:v>1.1282000000000001</c:v>
                 </c:pt>
                 <c:pt idx="74">
-                  <c:v>1.1195999999999977</c:v>
+                  <c:v>1.1195999999999973</c:v>
                 </c:pt>
                 <c:pt idx="75">
-                  <c:v>1.1197999999999975</c:v>
+                  <c:v>1.119799999999997</c:v>
                 </c:pt>
                 <c:pt idx="76">
                   <c:v>1.1194</c:v>
@@ -56674,7 +55810,7 @@
                   <c:v>1.1859</c:v>
                 </c:pt>
                 <c:pt idx="87">
-                  <c:v>1.2034999999999965</c:v>
+                  <c:v>1.2034999999999956</c:v>
                 </c:pt>
                 <c:pt idx="88">
                   <c:v>1.1942999999999999</c:v>
@@ -56725,10 +55861,10 @@
                   <c:v>1.1998</c:v>
                 </c:pt>
                 <c:pt idx="104">
-                  <c:v>1.2029999999999974</c:v>
+                  <c:v>1.202999999999997</c:v>
                 </c:pt>
                 <c:pt idx="105">
-                  <c:v>1.2186999999999975</c:v>
+                  <c:v>1.218699999999997</c:v>
                 </c:pt>
                 <c:pt idx="106">
                   <c:v>1.2222</c:v>
@@ -56740,43 +55876,43 @@
                   <c:v>1.2462</c:v>
                 </c:pt>
                 <c:pt idx="109">
-                  <c:v>1.2234999999999971</c:v>
+                  <c:v>1.2234999999999963</c:v>
                 </c:pt>
                 <c:pt idx="110">
-                  <c:v>1.2405999999999975</c:v>
+                  <c:v>1.240599999999997</c:v>
                 </c:pt>
                 <c:pt idx="111">
-                  <c:v>1.2292999999999972</c:v>
+                  <c:v>1.2292999999999967</c:v>
                 </c:pt>
                 <c:pt idx="112">
-                  <c:v>1.2316999999999971</c:v>
+                  <c:v>1.2316999999999962</c:v>
                 </c:pt>
                 <c:pt idx="113">
-                  <c:v>1.2306999999999975</c:v>
+                  <c:v>1.230699999999997</c:v>
                 </c:pt>
                 <c:pt idx="114">
-                  <c:v>1.2288999999999974</c:v>
+                  <c:v>1.228899999999997</c:v>
                 </c:pt>
                 <c:pt idx="115">
-                  <c:v>1.2352999999999974</c:v>
+                  <c:v>1.235299999999997</c:v>
                 </c:pt>
                 <c:pt idx="116">
                   <c:v>1.2323</c:v>
                 </c:pt>
                 <c:pt idx="117">
-                  <c:v>1.2282999999999977</c:v>
+                  <c:v>1.2282999999999973</c:v>
                 </c:pt>
                 <c:pt idx="118">
-                  <c:v>1.2330999999999974</c:v>
+                  <c:v>1.233099999999997</c:v>
                 </c:pt>
                 <c:pt idx="119">
-                  <c:v>1.2287999999999974</c:v>
+                  <c:v>1.228799999999997</c:v>
                 </c:pt>
                 <c:pt idx="120">
-                  <c:v>1.2129999999999974</c:v>
+                  <c:v>1.212999999999997</c:v>
                 </c:pt>
                 <c:pt idx="121">
-                  <c:v>1.1960000000000022</c:v>
+                  <c:v>1.1960000000000026</c:v>
                 </c:pt>
                 <c:pt idx="122">
                   <c:v>1.1943999999999999</c:v>
@@ -56809,10 +55945,10 @@
                   <c:v>1.1685000000000001</c:v>
                 </c:pt>
                 <c:pt idx="132">
-                  <c:v>1.1719999999999977</c:v>
+                  <c:v>1.1719999999999973</c:v>
                 </c:pt>
                 <c:pt idx="133">
-                  <c:v>1.1657999999999977</c:v>
+                  <c:v>1.1657999999999973</c:v>
                 </c:pt>
                 <c:pt idx="134">
                   <c:v>1.1567000000000001</c:v>
@@ -56821,7 +55957,7 @@
                   <c:v>1.1411</c:v>
                 </c:pt>
                 <c:pt idx="136">
-                  <c:v>1.1438999999999975</c:v>
+                  <c:v>1.143899999999997</c:v>
                 </c:pt>
                 <c:pt idx="137">
                   <c:v>1.1623000000000001</c:v>
@@ -56857,19 +55993,19 @@
                   <c:v>1.1387</c:v>
                 </c:pt>
                 <c:pt idx="148">
-                  <c:v>1.1335999999999977</c:v>
+                  <c:v>1.1335999999999973</c:v>
                 </c:pt>
                 <c:pt idx="149">
-                  <c:v>1.1419999999999975</c:v>
+                  <c:v>1.141999999999997</c:v>
                 </c:pt>
                 <c:pt idx="150">
                   <c:v>1.1341000000000001</c:v>
                 </c:pt>
                 <c:pt idx="151">
-                  <c:v>1.1316999999999977</c:v>
+                  <c:v>1.1316999999999973</c:v>
                 </c:pt>
                 <c:pt idx="152">
-                  <c:v>1.1377999999999975</c:v>
+                  <c:v>1.137799999999997</c:v>
                 </c:pt>
                 <c:pt idx="153">
                   <c:v>1.1309</c:v>
@@ -56878,7 +56014,7 @@
                   <c:v>1.1369</c:v>
                 </c:pt>
                 <c:pt idx="155">
-                  <c:v>1.1437999999999977</c:v>
+                  <c:v>1.1437999999999973</c:v>
                 </c:pt>
                 <c:pt idx="156">
                   <c:v>1.1395</c:v>
@@ -56899,13 +56035,13 @@
                   <c:v>1.133</c:v>
                 </c:pt>
                 <c:pt idx="162">
-                  <c:v>1.1294999999999977</c:v>
+                  <c:v>1.1294999999999973</c:v>
                 </c:pt>
                 <c:pt idx="163">
                   <c:v>1.1343000000000001</c:v>
                 </c:pt>
                 <c:pt idx="164">
-                  <c:v>1.1376999999999977</c:v>
+                  <c:v>1.1376999999999973</c:v>
                 </c:pt>
                 <c:pt idx="165">
                   <c:v>1.1240000000000001</c:v>
@@ -56917,10 +56053,10 @@
                   <c:v>1.1314</c:v>
                 </c:pt>
                 <c:pt idx="168">
-                  <c:v>1.1217999999999975</c:v>
+                  <c:v>1.121799999999997</c:v>
                 </c:pt>
                 <c:pt idx="169">
-                  <c:v>1.1215999999999977</c:v>
+                  <c:v>1.1215999999999973</c:v>
                 </c:pt>
                 <c:pt idx="170">
                   <c:v>1.1302000000000001</c:v>
@@ -56935,10 +56071,10 @@
                   <c:v>1.1202000000000001</c:v>
                 </c:pt>
                 <c:pt idx="174">
-                  <c:v>1.1234999999999977</c:v>
+                  <c:v>1.1234999999999973</c:v>
                 </c:pt>
                 <c:pt idx="175">
-                  <c:v>1.1157999999999975</c:v>
+                  <c:v>1.115799999999997</c:v>
                 </c:pt>
                 <c:pt idx="176">
                   <c:v>1.1204000000000001</c:v>
@@ -57529,16 +56665,16 @@
                   <c:v>1.746</c:v>
                 </c:pt>
                 <c:pt idx="6">
-                  <c:v>1.7429999999999977</c:v>
+                  <c:v>1.7429999999999972</c:v>
                 </c:pt>
                 <c:pt idx="7">
                   <c:v>1.764</c:v>
                 </c:pt>
                 <c:pt idx="8">
-                  <c:v>1.8759999999999974</c:v>
+                  <c:v>1.875999999999997</c:v>
                 </c:pt>
                 <c:pt idx="9">
-                  <c:v>1.9800000000000024</c:v>
+                  <c:v>1.9800000000000029</c:v>
                 </c:pt>
                 <c:pt idx="10">
                   <c:v>1.877</c:v>
@@ -57550,7 +56686,7 @@
                   <c:v>1.774</c:v>
                 </c:pt>
                 <c:pt idx="13">
-                  <c:v>1.7169999999999974</c:v>
+                  <c:v>1.716999999999997</c:v>
                 </c:pt>
                 <c:pt idx="14">
                   <c:v>1.754</c:v>
@@ -57562,7 +56698,7 @@
                   <c:v>1.835</c:v>
                 </c:pt>
                 <c:pt idx="17">
-                  <c:v>1.7789999999999975</c:v>
+                  <c:v>1.778999999999997</c:v>
                 </c:pt>
                 <c:pt idx="18">
                   <c:v>1.702</c:v>
@@ -57577,7 +56713,7 @@
                   <c:v>1.702</c:v>
                 </c:pt>
                 <c:pt idx="22">
-                  <c:v>1.6439999999999975</c:v>
+                  <c:v>1.643999999999997</c:v>
                 </c:pt>
                 <c:pt idx="23">
                   <c:v>1.611</c:v>
@@ -57610,7 +56746,7 @@
                   <c:v>1.58</c:v>
                 </c:pt>
                 <c:pt idx="33">
-                  <c:v>1.6279999999999974</c:v>
+                  <c:v>1.627999999999997</c:v>
                 </c:pt>
                 <c:pt idx="34">
                   <c:v>1.607</c:v>
@@ -57619,7 +56755,7 @@
                   <c:v>1.675</c:v>
                 </c:pt>
                 <c:pt idx="36">
-                  <c:v>1.6940000000000022</c:v>
+                  <c:v>1.6940000000000026</c:v>
                 </c:pt>
                 <c:pt idx="37">
                   <c:v>1.62</c:v>
@@ -57628,10 +56764,10 @@
                   <c:v>1.5980000000000001</c:v>
                 </c:pt>
                 <c:pt idx="39">
-                  <c:v>1.7229999999999974</c:v>
+                  <c:v>1.722999999999997</c:v>
                 </c:pt>
                 <c:pt idx="40">
-                  <c:v>1.8049999999999977</c:v>
+                  <c:v>1.8049999999999973</c:v>
                 </c:pt>
                 <c:pt idx="41">
                   <c:v>1.736</c:v>
@@ -57796,7 +56932,7 @@
                   <c:v>2.4159999999999977</c:v>
                 </c:pt>
                 <c:pt idx="95">
-                  <c:v>2.3329999999999957</c:v>
+                  <c:v>2.3329999999999949</c:v>
                 </c:pt>
                 <c:pt idx="96">
                   <c:v>2.4019999999999997</c:v>
@@ -57856,7 +56992,7 @@
                   <c:v>2.8449999999999998</c:v>
                 </c:pt>
                 <c:pt idx="115">
-                  <c:v>2.8129999999999957</c:v>
+                  <c:v>2.8129999999999948</c:v>
                 </c:pt>
                 <c:pt idx="116">
                   <c:v>2.7410000000000001</c:v>
@@ -57922,7 +57058,7 @@
                   <c:v>2.8639999999999999</c:v>
                 </c:pt>
                 <c:pt idx="137">
-                  <c:v>2.8129999999999957</c:v>
+                  <c:v>2.8129999999999948</c:v>
                 </c:pt>
                 <c:pt idx="138">
                   <c:v>2.86</c:v>
@@ -59144,25 +58280,25 @@
           </c:val>
         </c:ser>
         <c:marker val="1"/>
-        <c:axId val="51307264"/>
-        <c:axId val="51308800"/>
+        <c:axId val="51529600"/>
+        <c:axId val="51531136"/>
       </c:lineChart>
       <c:dateAx>
-        <c:axId val="51307264"/>
+        <c:axId val="51529600"/>
         <c:scaling>
           <c:orientation val="minMax"/>
         </c:scaling>
         <c:axPos val="b"/>
         <c:numFmt formatCode="dd\-mmm\-yy" sourceLinked="1"/>
         <c:tickLblPos val="nextTo"/>
-        <c:crossAx val="51308800"/>
+        <c:crossAx val="51531136"/>
         <c:crosses val="autoZero"/>
         <c:auto val="1"/>
         <c:lblOffset val="100"/>
         <c:baseTimeUnit val="days"/>
       </c:dateAx>
       <c:valAx>
-        <c:axId val="51308800"/>
+        <c:axId val="51531136"/>
         <c:scaling>
           <c:orientation val="minMax"/>
         </c:scaling>
@@ -59170,7 +58306,7 @@
         <c:majorGridlines/>
         <c:numFmt formatCode="#,##0.00" sourceLinked="1"/>
         <c:tickLblPos val="nextTo"/>
-        <c:crossAx val="51307264"/>
+        <c:crossAx val="51529600"/>
         <c:crosses val="autoZero"/>
         <c:crossBetween val="between"/>
       </c:valAx>
@@ -59294,7 +58430,7 @@
                   <c:v>0.05</c:v>
                 </c:pt>
                 <c:pt idx="3">
-                  <c:v>0.32000000000000073</c:v>
+                  <c:v>0.32000000000000089</c:v>
                 </c:pt>
                 <c:pt idx="4">
                   <c:v>9.0000000000000024E-2</c:v>

</xml_diff>